<commit_message>
feat: add engine process adjustments component with tab navigation and styling
</commit_message>
<xml_diff>
--- a/ecsmop/doc/søren.docx
+++ b/ecsmop/doc/søren.docx
@@ -1,6 +1,6 @@
 
 <file path=word/document.xml><?xml version="1.0" encoding="utf-8"?>
-<w:document xmlns:wpc="http://schemas.microsoft.com/office/word/2010/wordprocessingCanvas" xmlns:cx="http://schemas.microsoft.com/office/drawing/2014/chartex" xmlns:cx1="http://schemas.microsoft.com/office/drawing/2015/9/8/chartex" xmlns:cx2="http://schemas.microsoft.com/office/drawing/2015/10/21/chartex" xmlns:cx3="http://schemas.microsoft.com/office/drawing/2016/5/9/chartex" xmlns:cx4="http://schemas.microsoft.com/office/drawing/2016/5/10/chartex" xmlns:cx5="http://schemas.microsoft.com/office/drawing/2016/5/11/chartex" xmlns:cx6="http://schemas.microsoft.com/office/drawing/2016/5/12/chartex" xmlns:cx7="http://schemas.microsoft.com/office/drawing/2016/5/13/chartex" xmlns:cx8="http://schemas.microsoft.com/office/drawing/2016/5/14/chartex" xmlns:mc="http://schemas.openxmlformats.org/markup-compatibility/2006" xmlns:aink="http://schemas.microsoft.com/office/drawing/2016/ink" xmlns:am3d="http://schemas.microsoft.com/office/drawing/2017/model3d" xmlns:o="urn:schemas-microsoft-com:office:office" xmlns:oel="http://schemas.microsoft.com/office/2019/extlst" xmlns:r="http://schemas.openxmlformats.org/officeDocument/2006/relationships" xmlns:m="http://schemas.openxmlformats.org/officeDocument/2006/math" xmlns:v="urn:schemas-microsoft-com:vml" xmlns:wp14="http://schemas.microsoft.com/office/word/2010/wordprocessingDrawing" xmlns:wp="http://schemas.openxmlformats.org/drawingml/2006/wordprocessingDrawing" xmlns:w10="urn:schemas-microsoft-com:office:word" xmlns:w="http://schemas.openxmlformats.org/wordprocessingml/2006/main" xmlns:w14="http://schemas.microsoft.com/office/word/2010/wordml" xmlns:w15="http://schemas.microsoft.com/office/word/2012/wordml" xmlns:w16cex="http://schemas.microsoft.com/office/word/2018/wordml/cex" xmlns:w16cid="http://schemas.microsoft.com/office/word/2016/wordml/cid" xmlns:w16="http://schemas.microsoft.com/office/word/2018/wordml" xmlns:w16sdtdh="http://schemas.microsoft.com/office/word/2020/wordml/sdtdatahash" xmlns:w16se="http://schemas.microsoft.com/office/word/2015/wordml/symex" xmlns:wpg="http://schemas.microsoft.com/office/word/2010/wordprocessingGroup" xmlns:wpi="http://schemas.microsoft.com/office/word/2010/wordprocessingInk" xmlns:wne="http://schemas.microsoft.com/office/word/2006/wordml" xmlns:wps="http://schemas.microsoft.com/office/word/2010/wordprocessingShape" mc:Ignorable="w14 w15 w16se w16cid w16 w16cex w16sdtdh wp14">
+<w:document xmlns:wpc="http://schemas.microsoft.com/office/word/2010/wordprocessingCanvas" xmlns:cx="http://schemas.microsoft.com/office/drawing/2014/chartex" xmlns:cx1="http://schemas.microsoft.com/office/drawing/2015/9/8/chartex" xmlns:cx2="http://schemas.microsoft.com/office/drawing/2015/10/21/chartex" xmlns:cx3="http://schemas.microsoft.com/office/drawing/2016/5/9/chartex" xmlns:cx4="http://schemas.microsoft.com/office/drawing/2016/5/10/chartex" xmlns:cx5="http://schemas.microsoft.com/office/drawing/2016/5/11/chartex" xmlns:cx6="http://schemas.microsoft.com/office/drawing/2016/5/12/chartex" xmlns:cx7="http://schemas.microsoft.com/office/drawing/2016/5/13/chartex" xmlns:cx8="http://schemas.microsoft.com/office/drawing/2016/5/14/chartex" xmlns:mc="http://schemas.openxmlformats.org/markup-compatibility/2006" xmlns:aink="http://schemas.microsoft.com/office/drawing/2016/ink" xmlns:am3d="http://schemas.microsoft.com/office/drawing/2017/model3d" xmlns:o="urn:schemas-microsoft-com:office:office" xmlns:oel="http://schemas.microsoft.com/office/2019/extlst" xmlns:r="http://schemas.openxmlformats.org/officeDocument/2006/relationships" xmlns:m="http://schemas.openxmlformats.org/officeDocument/2006/math" xmlns:v="urn:schemas-microsoft-com:vml" xmlns:wp14="http://schemas.microsoft.com/office/word/2010/wordprocessingDrawing" xmlns:wp="http://schemas.openxmlformats.org/drawingml/2006/wordprocessingDrawing" xmlns:w10="urn:schemas-microsoft-com:office:word" xmlns:w="http://schemas.openxmlformats.org/wordprocessingml/2006/main" xmlns:w14="http://schemas.microsoft.com/office/word/2010/wordml" xmlns:w15="http://schemas.microsoft.com/office/word/2012/wordml" xmlns:w16cex="http://schemas.microsoft.com/office/word/2018/wordml/cex" xmlns:w16cid="http://schemas.microsoft.com/office/word/2016/wordml/cid" xmlns:w16="http://schemas.microsoft.com/office/word/2018/wordml" xmlns:w16du="http://schemas.microsoft.com/office/word/2023/wordml/word16du" xmlns:w16sdtdh="http://schemas.microsoft.com/office/word/2020/wordml/sdtdatahash" xmlns:w16sdtfl="http://schemas.microsoft.com/office/word/2024/wordml/sdtformatlock" xmlns:w16se="http://schemas.microsoft.com/office/word/2015/wordml/symex" xmlns:wpg="http://schemas.microsoft.com/office/word/2010/wordprocessingGroup" xmlns:wpi="http://schemas.microsoft.com/office/word/2010/wordprocessingInk" xmlns:wne="http://schemas.microsoft.com/office/word/2006/wordml" xmlns:wps="http://schemas.microsoft.com/office/word/2010/wordprocessingShape" mc:Ignorable="w14 w15 w16se w16cid w16 w16cex w16sdtdh w16sdtfl w16du wp14">
   <w:body>
     <w:p>
       <w:pPr>
@@ -8,8 +8,6 @@
           <w:lang w:val="da-DK"/>
         </w:rPr>
       </w:pPr>
-      <w:bookmarkStart w:id="0" w:name="_GoBack"/>
-      <w:bookmarkEnd w:id="0"/>
     </w:p>
     <w:p>
       <w:pPr>
@@ -25,82 +23,25 @@
           <w:bCs/>
           <w:lang w:val="da-DK"/>
         </w:rPr>
-        <w:t>Lammefilet med tapenade og lun salat</w:t>
-      </w:r>
-    </w:p>
-    <w:p>
-      <w:pPr>
-        <w:rPr>
-          <w:lang w:val="da-DK"/>
-        </w:rPr>
-      </w:pPr>
-    </w:p>
-    <w:p>
-      <w:pPr>
+        <w:t xml:space="preserve">Lammefilet med </w:t>
+      </w:r>
+      <w:proofErr w:type="spellStart"/>
+      <w:r>
         <w:rPr>
           <w:b/>
           <w:bCs/>
           <w:lang w:val="da-DK"/>
         </w:rPr>
-      </w:pPr>
+        <w:t>tapenade</w:t>
+      </w:r>
+      <w:proofErr w:type="spellEnd"/>
       <w:r>
         <w:rPr>
           <w:b/>
           <w:bCs/>
           <w:lang w:val="da-DK"/>
         </w:rPr>
-        <w:t>Sådan gør du</w:t>
-      </w:r>
-    </w:p>
-    <w:p>
-      <w:pPr>
-        <w:numPr>
-          <w:ilvl w:val="0"/>
-          <w:numId w:val="1"/>
-        </w:numPr>
-        <w:rPr>
-          <w:lang w:val="da-DK"/>
-        </w:rPr>
-      </w:pPr>
-      <w:r>
-        <w:rPr>
-          <w:lang w:val="da-DK"/>
-        </w:rPr>
-        <w:t>Skrub kartoflerne, skær dem i halve og vend dem med olie, salt og peber.</w:t>
-      </w:r>
-    </w:p>
-    <w:p>
-      <w:pPr>
-        <w:numPr>
-          <w:ilvl w:val="0"/>
-          <w:numId w:val="1"/>
-        </w:numPr>
-        <w:rPr>
-          <w:lang w:val="da-DK"/>
-        </w:rPr>
-      </w:pPr>
-      <w:r>
-        <w:rPr>
-          <w:lang w:val="da-DK"/>
-        </w:rPr>
-        <w:t>Læg kartoflerne i en bradepande med bagepapir og bag dem midt i ovnen.</w:t>
-      </w:r>
-    </w:p>
-    <w:p>
-      <w:pPr>
-        <w:numPr>
-          <w:ilvl w:val="0"/>
-          <w:numId w:val="1"/>
-        </w:numPr>
-        <w:rPr>
-          <w:lang w:val="da-DK"/>
-        </w:rPr>
-      </w:pPr>
-      <w:r>
-        <w:rPr>
-          <w:lang w:val="da-DK"/>
-        </w:rPr>
-        <w:t>Tag kartoflerne ud og hold dem varme. Skru ovnen ned til 175°.</w:t>
+        <w:t xml:space="preserve"> og lun salat</w:t>
       </w:r>
     </w:p>
     <w:p>
@@ -108,198 +49,6 @@
         <w:rPr>
           <w:b/>
           <w:bCs/>
-          <w:lang w:val="da-DK"/>
-        </w:rPr>
-      </w:pPr>
-      <w:r>
-        <w:rPr>
-          <w:b/>
-          <w:bCs/>
-          <w:lang w:val="da-DK"/>
-        </w:rPr>
-        <w:t>Lammefilet</w:t>
-      </w:r>
-    </w:p>
-    <w:p>
-      <w:pPr>
-        <w:numPr>
-          <w:ilvl w:val="0"/>
-          <w:numId w:val="2"/>
-        </w:numPr>
-        <w:rPr>
-          <w:lang w:val="da-DK"/>
-        </w:rPr>
-      </w:pPr>
-      <w:r>
-        <w:rPr>
-          <w:lang w:val="da-DK"/>
-        </w:rPr>
-        <w:t>Lad imens olien blive varm i en pande.</w:t>
-      </w:r>
-    </w:p>
-    <w:p>
-      <w:pPr>
-        <w:numPr>
-          <w:ilvl w:val="0"/>
-          <w:numId w:val="2"/>
-        </w:numPr>
-        <w:rPr>
-          <w:lang w:val="da-DK"/>
-        </w:rPr>
-      </w:pPr>
-      <w:r>
-        <w:rPr>
-          <w:lang w:val="da-DK"/>
-        </w:rPr>
-        <w:t>Drys lammefileterne med salt og peber og brun dem på alle sider ved kraftig varme (ca. 3 min. i alt). Læg lammefileterne på en plade med bagepapir.</w:t>
-      </w:r>
-    </w:p>
-    <w:p>
-      <w:pPr>
-        <w:rPr>
-          <w:b/>
-          <w:bCs/>
-          <w:lang w:val="da-DK"/>
-        </w:rPr>
-      </w:pPr>
-      <w:r>
-        <w:rPr>
-          <w:b/>
-          <w:bCs/>
-          <w:lang w:val="da-DK"/>
-        </w:rPr>
-        <w:t>Tapenade</w:t>
-      </w:r>
-    </w:p>
-    <w:p>
-      <w:pPr>
-        <w:numPr>
-          <w:ilvl w:val="0"/>
-          <w:numId w:val="3"/>
-        </w:numPr>
-        <w:rPr>
-          <w:lang w:val="da-DK"/>
-        </w:rPr>
-      </w:pPr>
-      <w:r>
-        <w:rPr>
-          <w:lang w:val="da-DK"/>
-        </w:rPr>
-        <w:t>Smuldr osteternene og rør dem sammen med rasp, rosmarin og smør.</w:t>
-      </w:r>
-    </w:p>
-    <w:p>
-      <w:pPr>
-        <w:numPr>
-          <w:ilvl w:val="0"/>
-          <w:numId w:val="3"/>
-        </w:numPr>
-        <w:rPr>
-          <w:lang w:val="da-DK"/>
-        </w:rPr>
-      </w:pPr>
-      <w:r>
-        <w:rPr>
-          <w:lang w:val="da-DK"/>
-        </w:rPr>
-        <w:t>Smør tapenaden på de brunede lammefileter - brug evt. fingrene.</w:t>
-      </w:r>
-    </w:p>
-    <w:p>
-      <w:pPr>
-        <w:numPr>
-          <w:ilvl w:val="0"/>
-          <w:numId w:val="3"/>
-        </w:numPr>
-        <w:rPr>
-          <w:lang w:val="da-DK"/>
-        </w:rPr>
-      </w:pPr>
-      <w:r>
-        <w:rPr>
-          <w:lang w:val="da-DK"/>
-        </w:rPr>
-        <w:t>Steg lammefileterne midt i ovnen i ca. 15 min. ved 175° - traditionel ovn,</w:t>
-      </w:r>
-    </w:p>
-    <w:p>
-      <w:pPr>
-        <w:rPr>
-          <w:b/>
-          <w:bCs/>
-          <w:lang w:val="da-DK"/>
-        </w:rPr>
-      </w:pPr>
-      <w:r>
-        <w:rPr>
-          <w:b/>
-          <w:bCs/>
-          <w:lang w:val="da-DK"/>
-        </w:rPr>
-        <w:t>Lun salat</w:t>
-      </w:r>
-    </w:p>
-    <w:p>
-      <w:pPr>
-        <w:numPr>
-          <w:ilvl w:val="0"/>
-          <w:numId w:val="4"/>
-        </w:numPr>
-        <w:rPr>
-          <w:lang w:val="da-DK"/>
-        </w:rPr>
-      </w:pPr>
-      <w:r>
-        <w:rPr>
-          <w:lang w:val="da-DK"/>
-        </w:rPr>
-        <w:t>Vend de varme kartofler med tomater, salat, salt og peber og smag til.</w:t>
-      </w:r>
-    </w:p>
-    <w:p>
-      <w:pPr>
-        <w:rPr>
-          <w:b/>
-          <w:bCs/>
-          <w:lang w:val="da-DK"/>
-        </w:rPr>
-      </w:pPr>
-      <w:r>
-        <w:rPr>
-          <w:b/>
-          <w:bCs/>
-          <w:lang w:val="da-DK"/>
-        </w:rPr>
-        <w:t>Ved serveringen</w:t>
-      </w:r>
-    </w:p>
-    <w:p>
-      <w:pPr>
-        <w:numPr>
-          <w:ilvl w:val="0"/>
-          <w:numId w:val="5"/>
-        </w:numPr>
-        <w:rPr>
-          <w:lang w:val="da-DK"/>
-        </w:rPr>
-      </w:pPr>
-      <w:r>
-        <w:rPr>
-          <w:lang w:val="da-DK"/>
-        </w:rPr>
-        <w:t>Skær lammefileterne i tykke skiver og anret dem på tallerkener sammen med den lune salat. Server straks.</w:t>
-      </w:r>
-    </w:p>
-    <w:p>
-      <w:pPr>
-        <w:rPr>
-          <w:lang w:val="da-DK"/>
-        </w:rPr>
-      </w:pPr>
-    </w:p>
-    <w:p>
-      <w:pPr>
-        <w:rPr>
           <w:lang w:val="da-DK"/>
         </w:rPr>
       </w:pPr>
@@ -323,26 +72,381 @@
     <w:p>
       <w:pPr>
         <w:rPr>
-          <w:lang w:val="da-DK"/>
-        </w:rPr>
-      </w:pPr>
-    </w:p>
-    <w:p>
-      <w:pPr>
-        <w:rPr>
           <w:b/>
           <w:bCs/>
           <w:lang w:val="da-DK"/>
         </w:rPr>
       </w:pPr>
-      <w:r>
+    </w:p>
+    <w:p>
+      <w:pPr>
         <w:rPr>
           <w:b/>
           <w:bCs/>
           <w:lang w:val="da-DK"/>
         </w:rPr>
+      </w:pPr>
+      <w:r>
+        <w:rPr>
+          <w:b/>
+          <w:bCs/>
+          <w:lang w:val="da-DK"/>
+        </w:rPr>
+        <w:drawing>
+          <wp:inline distT="0" distB="0" distL="0" distR="0" wp14:anchorId="3386A0B6" wp14:editId="299B34C7">
+            <wp:extent cx="5760720" cy="3716020"/>
+            <wp:effectExtent l="0" t="0" r="0" b="0"/>
+            <wp:docPr id="708913091" name="Picture 1" descr="A plate of food with a fork&#10;&#10;AI-generated content may be incorrect."/>
+            <wp:cNvGraphicFramePr>
+              <a:graphicFrameLocks xmlns:a="http://schemas.openxmlformats.org/drawingml/2006/main" noChangeAspect="1"/>
+            </wp:cNvGraphicFramePr>
+            <a:graphic xmlns:a="http://schemas.openxmlformats.org/drawingml/2006/main">
+              <a:graphicData uri="http://schemas.openxmlformats.org/drawingml/2006/picture">
+                <pic:pic xmlns:pic="http://schemas.openxmlformats.org/drawingml/2006/picture">
+                  <pic:nvPicPr>
+                    <pic:cNvPr id="708913091" name="Picture 1" descr="A plate of food with a fork&#10;&#10;AI-generated content may be incorrect."/>
+                    <pic:cNvPicPr/>
+                  </pic:nvPicPr>
+                  <pic:blipFill>
+                    <a:blip r:embed="rId8"/>
+                    <a:stretch>
+                      <a:fillRect/>
+                    </a:stretch>
+                  </pic:blipFill>
+                  <pic:spPr>
+                    <a:xfrm>
+                      <a:off x="0" y="0"/>
+                      <a:ext cx="5760720" cy="3716020"/>
+                    </a:xfrm>
+                    <a:prstGeom prst="rect">
+                      <a:avLst/>
+                    </a:prstGeom>
+                  </pic:spPr>
+                </pic:pic>
+              </a:graphicData>
+            </a:graphic>
+          </wp:inline>
+        </w:drawing>
+      </w:r>
+    </w:p>
+    <w:p>
+      <w:pPr>
+        <w:rPr>
+          <w:lang w:val="da-DK"/>
+        </w:rPr>
+      </w:pPr>
+    </w:p>
+    <w:p>
+      <w:pPr>
+        <w:rPr>
+          <w:b/>
+          <w:bCs/>
+          <w:lang w:val="da-DK"/>
+        </w:rPr>
+      </w:pPr>
+      <w:r>
+        <w:rPr>
+          <w:b/>
+          <w:bCs/>
+          <w:lang w:val="da-DK"/>
+        </w:rPr>
+        <w:t>Sådan gør du</w:t>
+      </w:r>
+    </w:p>
+    <w:p>
+      <w:pPr>
+        <w:numPr>
+          <w:ilvl w:val="0"/>
+          <w:numId w:val="1"/>
+        </w:numPr>
+        <w:rPr>
+          <w:lang w:val="da-DK"/>
+        </w:rPr>
+      </w:pPr>
+      <w:r>
+        <w:rPr>
+          <w:lang w:val="da-DK"/>
+        </w:rPr>
+        <w:t>Skrub kartoflerne, skær dem i halve og vend dem med olie, salt og peber.</w:t>
+      </w:r>
+    </w:p>
+    <w:p>
+      <w:pPr>
+        <w:numPr>
+          <w:ilvl w:val="0"/>
+          <w:numId w:val="1"/>
+        </w:numPr>
+        <w:rPr>
+          <w:lang w:val="da-DK"/>
+        </w:rPr>
+      </w:pPr>
+      <w:r>
+        <w:rPr>
+          <w:lang w:val="da-DK"/>
+        </w:rPr>
+        <w:t>Læg kartoflerne i en bradepande med bagepapir og bag dem midt i ovnen.</w:t>
+      </w:r>
+    </w:p>
+    <w:p>
+      <w:pPr>
+        <w:numPr>
+          <w:ilvl w:val="0"/>
+          <w:numId w:val="1"/>
+        </w:numPr>
+        <w:rPr>
+          <w:lang w:val="da-DK"/>
+        </w:rPr>
+      </w:pPr>
+      <w:r>
+        <w:rPr>
+          <w:lang w:val="da-DK"/>
+        </w:rPr>
+        <w:t>Tag kartoflerne ud og hold dem varme. Skru ovnen ned til 175°.</w:t>
+      </w:r>
+    </w:p>
+    <w:p>
+      <w:pPr>
+        <w:rPr>
+          <w:b/>
+          <w:bCs/>
+          <w:lang w:val="da-DK"/>
+        </w:rPr>
+      </w:pPr>
+      <w:r>
+        <w:rPr>
+          <w:b/>
+          <w:bCs/>
+          <w:lang w:val="da-DK"/>
+        </w:rPr>
+        <w:t>Lammefilet</w:t>
+      </w:r>
+    </w:p>
+    <w:p>
+      <w:pPr>
+        <w:numPr>
+          <w:ilvl w:val="0"/>
+          <w:numId w:val="2"/>
+        </w:numPr>
+        <w:rPr>
+          <w:lang w:val="da-DK"/>
+        </w:rPr>
+      </w:pPr>
+      <w:r>
+        <w:rPr>
+          <w:lang w:val="da-DK"/>
+        </w:rPr>
+        <w:t>Lad imens olien blive varm i en pande.</w:t>
+      </w:r>
+    </w:p>
+    <w:p>
+      <w:pPr>
+        <w:numPr>
+          <w:ilvl w:val="0"/>
+          <w:numId w:val="2"/>
+        </w:numPr>
+        <w:rPr>
+          <w:lang w:val="da-DK"/>
+        </w:rPr>
+      </w:pPr>
+      <w:r>
+        <w:rPr>
+          <w:lang w:val="da-DK"/>
+        </w:rPr>
+        <w:t>Drys lammefileterne med salt og peber og brun dem på alle sider ved kraftig varme (ca. 3 min. i alt). Læg lammefileterne på en plade med bagepapir.</w:t>
+      </w:r>
+    </w:p>
+    <w:p>
+      <w:pPr>
+        <w:rPr>
+          <w:b/>
+          <w:bCs/>
+          <w:lang w:val="da-DK"/>
+        </w:rPr>
+      </w:pPr>
+      <w:proofErr w:type="spellStart"/>
+      <w:r>
+        <w:rPr>
+          <w:b/>
+          <w:bCs/>
+          <w:lang w:val="da-DK"/>
+        </w:rPr>
         <w:t>Tapenade</w:t>
       </w:r>
+      <w:proofErr w:type="spellEnd"/>
+    </w:p>
+    <w:p>
+      <w:pPr>
+        <w:numPr>
+          <w:ilvl w:val="0"/>
+          <w:numId w:val="3"/>
+        </w:numPr>
+        <w:rPr>
+          <w:lang w:val="da-DK"/>
+        </w:rPr>
+      </w:pPr>
+      <w:r>
+        <w:rPr>
+          <w:lang w:val="da-DK"/>
+        </w:rPr>
+        <w:t>Smuldr osteternene og rør dem sammen med rasp, rosmarin og smør.</w:t>
+      </w:r>
+    </w:p>
+    <w:p>
+      <w:pPr>
+        <w:numPr>
+          <w:ilvl w:val="0"/>
+          <w:numId w:val="3"/>
+        </w:numPr>
+        <w:rPr>
+          <w:lang w:val="da-DK"/>
+        </w:rPr>
+      </w:pPr>
+      <w:r>
+        <w:rPr>
+          <w:lang w:val="da-DK"/>
+        </w:rPr>
+        <w:t xml:space="preserve">Smør </w:t>
+      </w:r>
+      <w:proofErr w:type="spellStart"/>
+      <w:r>
+        <w:rPr>
+          <w:lang w:val="da-DK"/>
+        </w:rPr>
+        <w:t>tapenaden</w:t>
+      </w:r>
+      <w:proofErr w:type="spellEnd"/>
+      <w:r>
+        <w:rPr>
+          <w:lang w:val="da-DK"/>
+        </w:rPr>
+        <w:t xml:space="preserve"> på de brunede lammefileter - brug evt. fingrene.</w:t>
+      </w:r>
+    </w:p>
+    <w:p>
+      <w:pPr>
+        <w:numPr>
+          <w:ilvl w:val="0"/>
+          <w:numId w:val="3"/>
+        </w:numPr>
+        <w:rPr>
+          <w:lang w:val="da-DK"/>
+        </w:rPr>
+      </w:pPr>
+      <w:r>
+        <w:rPr>
+          <w:lang w:val="da-DK"/>
+        </w:rPr>
+        <w:t>Steg lammefileterne midt i ovnen i ca. 15 min. ved 175° - traditionel ovn,</w:t>
+      </w:r>
+    </w:p>
+    <w:p>
+      <w:pPr>
+        <w:rPr>
+          <w:b/>
+          <w:bCs/>
+          <w:lang w:val="da-DK"/>
+        </w:rPr>
+      </w:pPr>
+      <w:r>
+        <w:rPr>
+          <w:b/>
+          <w:bCs/>
+          <w:lang w:val="da-DK"/>
+        </w:rPr>
+        <w:t>Lun salat</w:t>
+      </w:r>
+    </w:p>
+    <w:p>
+      <w:pPr>
+        <w:numPr>
+          <w:ilvl w:val="0"/>
+          <w:numId w:val="4"/>
+        </w:numPr>
+        <w:rPr>
+          <w:lang w:val="da-DK"/>
+        </w:rPr>
+      </w:pPr>
+      <w:r>
+        <w:rPr>
+          <w:lang w:val="da-DK"/>
+        </w:rPr>
+        <w:t>Vend de varme kartofler med tomater, salat, salt og peber og smag til.</w:t>
+      </w:r>
+    </w:p>
+    <w:p>
+      <w:pPr>
+        <w:rPr>
+          <w:b/>
+          <w:bCs/>
+          <w:lang w:val="da-DK"/>
+        </w:rPr>
+      </w:pPr>
+      <w:r>
+        <w:rPr>
+          <w:b/>
+          <w:bCs/>
+          <w:lang w:val="da-DK"/>
+        </w:rPr>
+        <w:lastRenderedPageBreak/>
+        <w:t>Ved serveringen</w:t>
+      </w:r>
+    </w:p>
+    <w:p>
+      <w:pPr>
+        <w:numPr>
+          <w:ilvl w:val="0"/>
+          <w:numId w:val="5"/>
+        </w:numPr>
+        <w:rPr>
+          <w:lang w:val="da-DK"/>
+        </w:rPr>
+      </w:pPr>
+      <w:r>
+        <w:rPr>
+          <w:lang w:val="da-DK"/>
+        </w:rPr>
+        <w:t>Skær lammefileterne i tykke skiver og anret dem på tallerkener sammen med den lune salat. Server straks.</w:t>
+      </w:r>
+    </w:p>
+    <w:p>
+      <w:pPr>
+        <w:rPr>
+          <w:lang w:val="da-DK"/>
+        </w:rPr>
+      </w:pPr>
+    </w:p>
+    <w:p>
+      <w:pPr>
+        <w:rPr>
+          <w:lang w:val="da-DK"/>
+        </w:rPr>
+      </w:pPr>
+    </w:p>
+    <w:p>
+      <w:pPr>
+        <w:rPr>
+          <w:lang w:val="da-DK"/>
+        </w:rPr>
+      </w:pPr>
+    </w:p>
+    <w:p>
+      <w:pPr>
+        <w:rPr>
+          <w:b/>
+          <w:bCs/>
+          <w:lang w:val="da-DK"/>
+        </w:rPr>
+      </w:pPr>
+      <w:proofErr w:type="spellStart"/>
+      <w:r>
+        <w:rPr>
+          <w:b/>
+          <w:bCs/>
+          <w:lang w:val="da-DK"/>
+        </w:rPr>
+        <w:t>Tapenade</w:t>
+      </w:r>
+      <w:proofErr w:type="spellEnd"/>
     </w:p>
     <w:tbl>
       <w:tblPr>
@@ -525,7 +629,21 @@
               <w:rPr>
                 <w:lang w:val="da-DK"/>
               </w:rPr>
-              <w:t>1 spsk Finthakket frisk rosmarin</w:t>
+              <w:t xml:space="preserve">1 </w:t>
+            </w:r>
+            <w:proofErr w:type="spellStart"/>
+            <w:r>
+              <w:rPr>
+                <w:lang w:val="da-DK"/>
+              </w:rPr>
+              <w:t>spsk</w:t>
+            </w:r>
+            <w:proofErr w:type="spellEnd"/>
+            <w:r>
+              <w:rPr>
+                <w:lang w:val="da-DK"/>
+              </w:rPr>
+              <w:t> Finthakket frisk rosmarin</w:t>
             </w:r>
           </w:p>
         </w:tc>
@@ -705,7 +823,21 @@
               <w:rPr>
                 <w:lang w:val="da-DK"/>
               </w:rPr>
-              <w:t>100 g Grofthakkede semidried tomater</w:t>
+              <w:t xml:space="preserve">100 g Grofthakkede </w:t>
+            </w:r>
+            <w:proofErr w:type="spellStart"/>
+            <w:r>
+              <w:rPr>
+                <w:lang w:val="da-DK"/>
+              </w:rPr>
+              <w:t>semidried</w:t>
+            </w:r>
+            <w:proofErr w:type="spellEnd"/>
+            <w:r>
+              <w:rPr>
+                <w:lang w:val="da-DK"/>
+              </w:rPr>
+              <w:t xml:space="preserve"> tomater</w:t>
             </w:r>
           </w:p>
         </w:tc>
@@ -1048,6 +1180,7 @@
         <w:rPr>
           <w:lang w:val="da-DK"/>
         </w:rPr>
+        <w:lastRenderedPageBreak/>
         <w:br w:type="page"/>
       </w:r>
     </w:p>
@@ -1084,7 +1217,7 @@
                     <pic:cNvPicPr/>
                   </pic:nvPicPr>
                   <pic:blipFill>
-                    <a:blip r:embed="rId8"/>
+                    <a:blip r:embed="rId9"/>
                     <a:stretch>
                       <a:fillRect/>
                     </a:stretch>
@@ -1118,7 +1251,7 @@
           <w:lang w:val="da-DK"/>
         </w:rPr>
       </w:pPr>
-      <w:hyperlink r:id="rId9" w:history="1">
+      <w:hyperlink r:id="rId10" w:history="1">
         <w:r>
           <w:rPr>
             <w:rStyle w:val="Hyperlink"/>
@@ -1153,7 +1286,7 @@
           <w:noProof/>
         </w:rPr>
         <w:drawing>
-          <wp:inline distT="0" distB="0" distL="0" distR="0" wp14:anchorId="1B36542F" wp14:editId="17210A66">
+          <wp:inline distT="0" distB="0" distL="0" distR="0" wp14:anchorId="1B36542F" wp14:editId="42448917">
             <wp:extent cx="5760720" cy="4397375"/>
             <wp:effectExtent l="0" t="0" r="0" b="3175"/>
             <wp:docPr id="1177681013" name="Picture 1" descr="Krondyr med saltbagte rødbeder, syltede svampe og brombærsauce"/>
@@ -1170,7 +1303,7 @@
                     </pic:cNvPicPr>
                   </pic:nvPicPr>
                   <pic:blipFill>
-                    <a:blip r:embed="rId10" cstate="print">
+                    <a:blip r:embed="rId11" cstate="print">
                       <a:extLst>
                         <a:ext uri="{28A0092B-C50C-407E-A947-70E740481C1C}">
                           <a14:useLocalDpi xmlns:a14="http://schemas.microsoft.com/office/drawing/2010/main" val="0"/>
@@ -1243,7 +1376,21 @@
         <w:rPr>
           <w:lang w:val="da-DK"/>
         </w:rPr>
-        <w:t>Tænd ovnen på 150°. Skyl rødbederne, og læg dem i et ovnfad med alufolie. Hæld salt i fadet, og drys med timian. Luk pakken til, og bag i ovnen i 3 timer.</w:t>
+        <w:t xml:space="preserve">Tænd ovnen på 150°. Skyl rødbederne, og læg dem i et </w:t>
+      </w:r>
+      <w:proofErr w:type="spellStart"/>
+      <w:r>
+        <w:rPr>
+          <w:lang w:val="da-DK"/>
+        </w:rPr>
+        <w:t>ovnfad</w:t>
+      </w:r>
+      <w:proofErr w:type="spellEnd"/>
+      <w:r>
+        <w:rPr>
+          <w:lang w:val="da-DK"/>
+        </w:rPr>
+        <w:t xml:space="preserve"> med alufolie. Hæld salt i fadet, og drys med timian. Luk pakken til, og bag i ovnen i 3 timer.</w:t>
       </w:r>
     </w:p>
     <w:p>
@@ -1273,7 +1420,21 @@
         <w:rPr>
           <w:lang w:val="da-DK"/>
         </w:rPr>
-        <w:t>Del enokisvampene i små buketter med hænderne, og skær bunden af. Kog vand, sukker og eddike op i en gryde. Hæld lagen over svampene i en skål, og lad dem trække i minimum 30 minutter.</w:t>
+        <w:t xml:space="preserve">Del </w:t>
+      </w:r>
+      <w:proofErr w:type="spellStart"/>
+      <w:r>
+        <w:rPr>
+          <w:lang w:val="da-DK"/>
+        </w:rPr>
+        <w:t>enokisvampene</w:t>
+      </w:r>
+      <w:proofErr w:type="spellEnd"/>
+      <w:r>
+        <w:rPr>
+          <w:lang w:val="da-DK"/>
+        </w:rPr>
+        <w:t xml:space="preserve"> i små buketter med hænderne, og skær bunden af. Kog vand, sukker og eddike op i en gryde. Hæld lagen over svampene i en skål, og lad dem trække i minimum 30 minutter.</w:t>
       </w:r>
     </w:p>
     <w:p>
@@ -1347,7 +1508,21 @@
         <w:rPr>
           <w:lang w:val="da-DK"/>
         </w:rPr>
-        <w:t>Brun krondyrfileten på alle sider i en smule olie på en pande, der kan gå i ovnen. Sæt panden i ovnen sammen med rødbederne i de sidste ca. 15 minutter af bagetiden. Hvis du bruger stegetermometer, skal kernetemperaturen være 54°, når du tager kødet ud af ovnen. Lad kødet hvile i 5 minutter.</w:t>
+        <w:t xml:space="preserve">Brun </w:t>
+      </w:r>
+      <w:proofErr w:type="spellStart"/>
+      <w:r>
+        <w:rPr>
+          <w:lang w:val="da-DK"/>
+        </w:rPr>
+        <w:t>krondyrfileten</w:t>
+      </w:r>
+      <w:proofErr w:type="spellEnd"/>
+      <w:r>
+        <w:rPr>
+          <w:lang w:val="da-DK"/>
+        </w:rPr>
+        <w:t xml:space="preserve"> på alle sider i en smule olie på en pande, der kan gå i ovnen. Sæt panden i ovnen sammen med rødbederne i de sidste ca. 15 minutter af bagetiden. Hvis du bruger stegetermometer, skal kernetemperaturen være 54°, når du tager kødet ud af ovnen. Lad kødet hvile i 5 minutter.</w:t>
       </w:r>
     </w:p>
     <w:p>
@@ -1433,7 +1608,21 @@
         <w:rPr>
           <w:lang w:val="da-DK"/>
         </w:rPr>
-        <w:t>Anret krondyr på varme tallerkner sammen med saltbagte rødbeder, syltede enokisvampe og stegte kejserhatte. Dryp med brombærsauce, og servér med urter.</w:t>
+        <w:t xml:space="preserve">Anret krondyr på varme tallerkner sammen med saltbagte rødbeder, syltede </w:t>
+      </w:r>
+      <w:proofErr w:type="spellStart"/>
+      <w:r>
+        <w:rPr>
+          <w:lang w:val="da-DK"/>
+        </w:rPr>
+        <w:t>enokisvampe</w:t>
+      </w:r>
+      <w:proofErr w:type="spellEnd"/>
+      <w:r>
+        <w:rPr>
+          <w:lang w:val="da-DK"/>
+        </w:rPr>
+        <w:t xml:space="preserve"> og stegte kejserhatte. Dryp med brombærsauce, og servér med urter.</w:t>
       </w:r>
     </w:p>
     <w:p>
@@ -1465,27 +1654,41 @@
     <w:p>
       <w:pPr>
         <w:rPr>
-          <w:lang w:val="da-DK"/>
-        </w:rPr>
-      </w:pPr>
-      <w:r>
-        <w:rPr>
-          <w:lang w:val="da-DK"/>
-        </w:rPr>
-        <w:t>0 seconds of 22 secondsVolume 0%</w:t>
-      </w:r>
-    </w:p>
-    <w:p>
-      <w:pPr>
-        <w:rPr>
-          <w:lang w:val="da-DK"/>
-        </w:rPr>
-      </w:pPr>
-    </w:p>
-    <w:p>
-      <w:pPr>
-        <w:rPr>
-          <w:lang w:val="da-DK"/>
+          <w:lang w:val="en-US"/>
+        </w:rPr>
+      </w:pPr>
+      <w:r>
+        <w:rPr>
+          <w:lang w:val="en-US"/>
+        </w:rPr>
+        <w:t xml:space="preserve">0 seconds of 22 </w:t>
+      </w:r>
+      <w:proofErr w:type="spellStart"/>
+      <w:r>
+        <w:rPr>
+          <w:lang w:val="en-US"/>
+        </w:rPr>
+        <w:t>secondsVolume</w:t>
+      </w:r>
+      <w:proofErr w:type="spellEnd"/>
+      <w:r>
+        <w:rPr>
+          <w:lang w:val="en-US"/>
+        </w:rPr>
+        <w:t xml:space="preserve"> 0%</w:t>
+      </w:r>
+    </w:p>
+    <w:p>
+      <w:pPr>
+        <w:rPr>
+          <w:lang w:val="en-US"/>
+        </w:rPr>
+      </w:pPr>
+    </w:p>
+    <w:p>
+      <w:pPr>
+        <w:rPr>
+          <w:lang w:val="en-US"/>
         </w:rPr>
       </w:pPr>
     </w:p>
@@ -1494,40 +1697,44 @@
         <w:rPr>
           <w:b/>
           <w:bCs/>
-          <w:lang w:val="da-DK"/>
-        </w:rPr>
-      </w:pPr>
+          <w:lang w:val="en-US"/>
+        </w:rPr>
+      </w:pPr>
+      <w:proofErr w:type="spellStart"/>
       <w:r>
         <w:rPr>
           <w:b/>
           <w:bCs/>
-          <w:lang w:val="da-DK"/>
+          <w:lang w:val="en-US"/>
         </w:rPr>
         <w:t>Krondyr</w:t>
       </w:r>
-    </w:p>
-    <w:p>
-      <w:pPr>
-        <w:rPr>
-          <w:lang w:val="da-DK"/>
-        </w:rPr>
-      </w:pPr>
-      <w:r>
-        <w:rPr>
-          <w:lang w:val="da-DK"/>
+      <w:proofErr w:type="spellEnd"/>
+    </w:p>
+    <w:p>
+      <w:pPr>
+        <w:rPr>
+          <w:lang w:val="en-US"/>
+        </w:rPr>
+      </w:pPr>
+      <w:proofErr w:type="spellStart"/>
+      <w:r>
+        <w:rPr>
+          <w:lang w:val="en-US"/>
         </w:rPr>
         <w:t>krondyrfilet</w:t>
       </w:r>
-    </w:p>
-    <w:p>
-      <w:pPr>
-        <w:rPr>
-          <w:lang w:val="da-DK"/>
-        </w:rPr>
-      </w:pPr>
-      <w:r>
-        <w:rPr>
-          <w:lang w:val="da-DK"/>
+      <w:proofErr w:type="spellEnd"/>
+    </w:p>
+    <w:p>
+      <w:pPr>
+        <w:rPr>
+          <w:lang w:val="en-US"/>
+        </w:rPr>
+      </w:pPr>
+      <w:r>
+        <w:rPr>
+          <w:lang w:val="en-US"/>
         </w:rPr>
         <w:t>800 g</w:t>
       </w:r>
@@ -1742,12 +1949,14 @@
           <w:lang w:val="da-DK"/>
         </w:rPr>
       </w:pPr>
+      <w:proofErr w:type="spellStart"/>
       <w:r>
         <w:rPr>
           <w:lang w:val="da-DK"/>
         </w:rPr>
         <w:t>enokisvampe</w:t>
       </w:r>
+      <w:proofErr w:type="spellEnd"/>
     </w:p>
     <w:p>
       <w:pPr>
@@ -2135,13 +2344,769 @@
         </w:rPr>
       </w:pPr>
     </w:p>
+    <w:p>
+      <w:pPr>
+        <w:rPr>
+          <w:lang w:val="da-DK"/>
+        </w:rPr>
+      </w:pPr>
+      <w:r>
+        <w:rPr>
+          <w:lang w:val="da-DK"/>
+        </w:rPr>
+        <w:br w:type="page"/>
+      </w:r>
+    </w:p>
+    <w:p>
+      <w:pPr>
+        <w:rPr>
+          <w:lang w:val="da-DK"/>
+        </w:rPr>
+      </w:pPr>
+    </w:p>
+    <w:p>
+      <w:pPr>
+        <w:rPr>
+          <w:lang w:val="da-DK"/>
+        </w:rPr>
+      </w:pPr>
+    </w:p>
+    <w:p>
+      <w:pPr>
+        <w:rPr>
+          <w:lang w:val="da-DK"/>
+        </w:rPr>
+      </w:pPr>
+      <w:r>
+        <w:rPr>
+          <w:lang w:val="da-DK"/>
+        </w:rPr>
+        <w:drawing>
+          <wp:inline distT="0" distB="0" distL="0" distR="0" wp14:anchorId="695B60A7" wp14:editId="419BC1AE">
+            <wp:extent cx="5760720" cy="4131945"/>
+            <wp:effectExtent l="0" t="0" r="0" b="1905"/>
+            <wp:docPr id="2121584021" name="Picture 1" descr="A plate of food with a fork and sauce&#10;&#10;AI-generated content may be incorrect."/>
+            <wp:cNvGraphicFramePr>
+              <a:graphicFrameLocks xmlns:a="http://schemas.openxmlformats.org/drawingml/2006/main" noChangeAspect="1"/>
+            </wp:cNvGraphicFramePr>
+            <a:graphic xmlns:a="http://schemas.openxmlformats.org/drawingml/2006/main">
+              <a:graphicData uri="http://schemas.openxmlformats.org/drawingml/2006/picture">
+                <pic:pic xmlns:pic="http://schemas.openxmlformats.org/drawingml/2006/picture">
+                  <pic:nvPicPr>
+                    <pic:cNvPr id="2121584021" name="Picture 1" descr="A plate of food with a fork and sauce&#10;&#10;AI-generated content may be incorrect."/>
+                    <pic:cNvPicPr/>
+                  </pic:nvPicPr>
+                  <pic:blipFill>
+                    <a:blip r:embed="rId12"/>
+                    <a:stretch>
+                      <a:fillRect/>
+                    </a:stretch>
+                  </pic:blipFill>
+                  <pic:spPr>
+                    <a:xfrm>
+                      <a:off x="0" y="0"/>
+                      <a:ext cx="5760720" cy="4131945"/>
+                    </a:xfrm>
+                    <a:prstGeom prst="rect">
+                      <a:avLst/>
+                    </a:prstGeom>
+                  </pic:spPr>
+                </pic:pic>
+              </a:graphicData>
+            </a:graphic>
+          </wp:inline>
+        </w:drawing>
+      </w:r>
+    </w:p>
+    <w:p>
+      <w:pPr>
+        <w:rPr>
+          <w:lang w:val="da-DK"/>
+        </w:rPr>
+      </w:pPr>
+    </w:p>
+    <w:p>
+      <w:pPr>
+        <w:rPr>
+          <w:lang w:val="da-DK"/>
+        </w:rPr>
+      </w:pPr>
+      <w:hyperlink r:id="rId13" w:history="1">
+        <w:r>
+          <w:rPr>
+            <w:rStyle w:val="Hyperlink"/>
+            <w:lang w:val="da-DK"/>
+          </w:rPr>
+          <w:t>https://www.arla.dk/opskrifter/krabbekloer-med-aioli-flodeskum/</w:t>
+        </w:r>
+      </w:hyperlink>
+    </w:p>
+    <w:p>
+      <w:pPr>
+        <w:rPr>
+          <w:lang w:val="da-DK"/>
+        </w:rPr>
+      </w:pPr>
+    </w:p>
+    <w:p>
+      <w:pPr>
+        <w:rPr>
+          <w:b/>
+          <w:bCs/>
+          <w:lang w:val="da-DK"/>
+        </w:rPr>
+      </w:pPr>
+      <w:r>
+        <w:rPr>
+          <w:b/>
+          <w:bCs/>
+          <w:lang w:val="da-DK"/>
+        </w:rPr>
+        <w:t>Sådan gør du</w:t>
+      </w:r>
+    </w:p>
+    <w:p>
+      <w:pPr>
+        <w:rPr>
+          <w:b/>
+          <w:bCs/>
+          <w:lang w:val="da-DK"/>
+        </w:rPr>
+      </w:pPr>
+      <w:proofErr w:type="spellStart"/>
+      <w:r>
+        <w:rPr>
+          <w:b/>
+          <w:bCs/>
+          <w:lang w:val="da-DK"/>
+        </w:rPr>
+        <w:t>Aioli</w:t>
+      </w:r>
+      <w:proofErr w:type="spellEnd"/>
+      <w:r>
+        <w:rPr>
+          <w:b/>
+          <w:bCs/>
+          <w:lang w:val="da-DK"/>
+        </w:rPr>
+        <w:t>-flødeskum</w:t>
+      </w:r>
+    </w:p>
+    <w:p>
+      <w:pPr>
+        <w:numPr>
+          <w:ilvl w:val="0"/>
+          <w:numId w:val="6"/>
+        </w:numPr>
+        <w:rPr>
+          <w:lang w:val="da-DK"/>
+        </w:rPr>
+      </w:pPr>
+      <w:r>
+        <w:rPr>
+          <w:lang w:val="da-DK"/>
+        </w:rPr>
+        <w:t>Bland fløden med hvidløg, sennep, citronsaft og salt.</w:t>
+      </w:r>
+    </w:p>
+    <w:p>
+      <w:pPr>
+        <w:numPr>
+          <w:ilvl w:val="0"/>
+          <w:numId w:val="6"/>
+        </w:numPr>
+        <w:rPr>
+          <w:lang w:val="da-DK"/>
+        </w:rPr>
+      </w:pPr>
+      <w:r>
+        <w:rPr>
+          <w:lang w:val="da-DK"/>
+        </w:rPr>
+        <w:t>Pisk fløden til et let skum og stil det tildækket i køleskabet i mindst 15 min.</w:t>
+      </w:r>
+    </w:p>
+    <w:p>
+      <w:pPr>
+        <w:numPr>
+          <w:ilvl w:val="0"/>
+          <w:numId w:val="6"/>
+        </w:numPr>
+        <w:rPr>
+          <w:lang w:val="da-DK"/>
+        </w:rPr>
+      </w:pPr>
+      <w:r>
+        <w:rPr>
+          <w:lang w:val="da-DK"/>
+        </w:rPr>
+        <w:t>Smag til - det må gerne smage godt af hvidløg.</w:t>
+      </w:r>
+    </w:p>
+    <w:p>
+      <w:pPr>
+        <w:rPr>
+          <w:b/>
+          <w:bCs/>
+          <w:lang w:val="da-DK"/>
+        </w:rPr>
+      </w:pPr>
+      <w:r>
+        <w:rPr>
+          <w:b/>
+          <w:bCs/>
+          <w:lang w:val="da-DK"/>
+        </w:rPr>
+        <w:t>Kogning af krabbekløer</w:t>
+      </w:r>
+    </w:p>
+    <w:p>
+      <w:pPr>
+        <w:numPr>
+          <w:ilvl w:val="0"/>
+          <w:numId w:val="7"/>
+        </w:numPr>
+        <w:rPr>
+          <w:lang w:val="da-DK"/>
+        </w:rPr>
+      </w:pPr>
+      <w:r>
+        <w:rPr>
+          <w:lang w:val="da-DK"/>
+        </w:rPr>
+        <w:t>Bring vand tilsat citron, dild og krydderier i kog i en stor gryde.</w:t>
+      </w:r>
+    </w:p>
+    <w:p>
+      <w:pPr>
+        <w:numPr>
+          <w:ilvl w:val="0"/>
+          <w:numId w:val="7"/>
+        </w:numPr>
+        <w:rPr>
+          <w:lang w:val="da-DK"/>
+        </w:rPr>
+      </w:pPr>
+      <w:r>
+        <w:rPr>
+          <w:lang w:val="da-DK"/>
+        </w:rPr>
+        <w:t>Kom krabbekløerne i kogelagen og kog dem ved svag varme og under låg i ca. 20 min.</w:t>
+      </w:r>
+    </w:p>
+    <w:p>
+      <w:pPr>
+        <w:numPr>
+          <w:ilvl w:val="0"/>
+          <w:numId w:val="7"/>
+        </w:numPr>
+        <w:rPr>
+          <w:lang w:val="da-DK"/>
+        </w:rPr>
+      </w:pPr>
+      <w:r>
+        <w:rPr>
+          <w:lang w:val="da-DK"/>
+        </w:rPr>
+        <w:t>Hæld lagen fra krabbekløerne og lad dem køle lidt af.</w:t>
+      </w:r>
+    </w:p>
+    <w:p>
+      <w:pPr>
+        <w:numPr>
+          <w:ilvl w:val="0"/>
+          <w:numId w:val="7"/>
+        </w:numPr>
+        <w:rPr>
+          <w:lang w:val="da-DK"/>
+        </w:rPr>
+      </w:pPr>
+      <w:r>
+        <w:rPr>
+          <w:lang w:val="da-DK"/>
+        </w:rPr>
+        <w:t>Bank på skallerne, fx med en hammer, så skallerne revner, men ikke går alt for meget i stykker.</w:t>
+      </w:r>
+    </w:p>
+    <w:p>
+      <w:pPr>
+        <w:rPr>
+          <w:b/>
+          <w:bCs/>
+          <w:lang w:val="da-DK"/>
+        </w:rPr>
+      </w:pPr>
+      <w:r>
+        <w:rPr>
+          <w:b/>
+          <w:bCs/>
+          <w:lang w:val="da-DK"/>
+        </w:rPr>
+        <w:t>Anretning</w:t>
+      </w:r>
+    </w:p>
+    <w:p>
+      <w:pPr>
+        <w:numPr>
+          <w:ilvl w:val="0"/>
+          <w:numId w:val="8"/>
+        </w:numPr>
+        <w:rPr>
+          <w:lang w:val="da-DK"/>
+        </w:rPr>
+      </w:pPr>
+      <w:r>
+        <w:rPr>
+          <w:lang w:val="da-DK"/>
+        </w:rPr>
+        <w:t>Rist fluteskiverne og drys dem med dild og salt.</w:t>
+      </w:r>
+    </w:p>
+    <w:p>
+      <w:pPr>
+        <w:numPr>
+          <w:ilvl w:val="0"/>
+          <w:numId w:val="8"/>
+        </w:numPr>
+        <w:rPr>
+          <w:lang w:val="da-DK"/>
+        </w:rPr>
+      </w:pPr>
+      <w:r>
+        <w:rPr>
+          <w:lang w:val="da-DK"/>
+        </w:rPr>
+        <w:lastRenderedPageBreak/>
+        <w:t xml:space="preserve">Anret de lune eller kolde krabbekløer på en bund af dildkviste og server dem med </w:t>
+      </w:r>
+      <w:proofErr w:type="spellStart"/>
+      <w:r>
+        <w:rPr>
+          <w:lang w:val="da-DK"/>
+        </w:rPr>
+        <w:t>aioli</w:t>
+      </w:r>
+      <w:proofErr w:type="spellEnd"/>
+      <w:r>
+        <w:rPr>
+          <w:lang w:val="da-DK"/>
+        </w:rPr>
+        <w:t>-flødeskum og ristede fluteskiver.</w:t>
+      </w:r>
+    </w:p>
+    <w:p>
+      <w:pPr>
+        <w:numPr>
+          <w:ilvl w:val="0"/>
+          <w:numId w:val="8"/>
+        </w:numPr>
+        <w:rPr>
+          <w:lang w:val="da-DK"/>
+        </w:rPr>
+      </w:pPr>
+      <w:r>
+        <w:rPr>
+          <w:lang w:val="da-DK"/>
+        </w:rPr>
+        <w:t>Brug evt. hummergafler eller lignende til at få krabbekødet ud af kløerne.</w:t>
+      </w:r>
+    </w:p>
+    <w:p>
+      <w:pPr>
+        <w:rPr>
+          <w:lang w:val="da-DK"/>
+        </w:rPr>
+      </w:pPr>
+    </w:p>
+    <w:p>
+      <w:pPr>
+        <w:rPr>
+          <w:b/>
+          <w:bCs/>
+          <w:lang w:val="da-DK"/>
+        </w:rPr>
+      </w:pPr>
+      <w:proofErr w:type="spellStart"/>
+      <w:r>
+        <w:rPr>
+          <w:b/>
+          <w:bCs/>
+          <w:lang w:val="da-DK"/>
+        </w:rPr>
+        <w:t>Aioli</w:t>
+      </w:r>
+      <w:proofErr w:type="spellEnd"/>
+      <w:r>
+        <w:rPr>
+          <w:b/>
+          <w:bCs/>
+          <w:lang w:val="da-DK"/>
+        </w:rPr>
+        <w:t>-flødeskum</w:t>
+      </w:r>
+    </w:p>
+    <w:tbl>
+      <w:tblPr>
+        <w:tblW w:w="6240" w:type="dxa"/>
+        <w:tblCellSpacing w:w="15" w:type="dxa"/>
+        <w:shd w:val="clear" w:color="auto" w:fill="E5EEE8"/>
+        <w:tblCellMar>
+          <w:top w:w="15" w:type="dxa"/>
+          <w:left w:w="15" w:type="dxa"/>
+          <w:bottom w:w="15" w:type="dxa"/>
+          <w:right w:w="15" w:type="dxa"/>
+        </w:tblCellMar>
+        <w:tblLook w:val="04A0" w:firstRow="1" w:lastRow="0" w:firstColumn="1" w:lastColumn="0" w:noHBand="0" w:noVBand="1"/>
+      </w:tblPr>
+      <w:tblGrid>
+        <w:gridCol w:w="5037"/>
+        <w:gridCol w:w="1203"/>
+      </w:tblGrid>
+      <w:tr>
+        <w:trPr>
+          <w:tblCellSpacing w:w="15" w:type="dxa"/>
+        </w:trPr>
+        <w:tc>
+          <w:tcPr>
+            <w:tcW w:w="4992" w:type="dxa"/>
+            <w:tcBorders>
+              <w:top w:val="single" w:sz="12" w:space="0" w:color="D0E5D8"/>
+              <w:left w:val="single" w:sz="12" w:space="0" w:color="D0E5D8"/>
+              <w:bottom w:val="single" w:sz="12" w:space="0" w:color="D0E5D8"/>
+              <w:right w:val="nil"/>
+            </w:tcBorders>
+            <w:shd w:val="clear" w:color="auto" w:fill="FFFFFF"/>
+            <w:tcMar>
+              <w:top w:w="240" w:type="dxa"/>
+              <w:left w:w="240" w:type="dxa"/>
+              <w:bottom w:w="240" w:type="dxa"/>
+              <w:right w:w="240" w:type="dxa"/>
+            </w:tcMar>
+            <w:vAlign w:val="center"/>
+            <w:hideMark/>
+          </w:tcPr>
+          <w:p>
+            <w:pPr>
+              <w:divId w:val="1949314824"/>
+              <w:rPr>
+                <w:lang w:val="da-DK"/>
+              </w:rPr>
+            </w:pPr>
+            <w:r>
+              <w:rPr>
+                <w:lang w:val="da-DK"/>
+              </w:rPr>
+              <w:t>1½ dl Piskefløde</w:t>
+            </w:r>
+          </w:p>
+        </w:tc>
+        <w:tc>
+          <w:tcPr>
+            <w:tcW w:w="0" w:type="auto"/>
+            <w:tcBorders>
+              <w:top w:val="single" w:sz="12" w:space="0" w:color="D0E5D8"/>
+              <w:left w:val="nil"/>
+              <w:bottom w:val="single" w:sz="12" w:space="0" w:color="D0E5D8"/>
+              <w:right w:val="single" w:sz="12" w:space="0" w:color="D0E5D8"/>
+            </w:tcBorders>
+            <w:shd w:val="clear" w:color="auto" w:fill="FFFFFF"/>
+            <w:tcMar>
+              <w:top w:w="240" w:type="dxa"/>
+              <w:left w:w="240" w:type="dxa"/>
+              <w:bottom w:w="240" w:type="dxa"/>
+              <w:right w:w="240" w:type="dxa"/>
+            </w:tcMar>
+            <w:vAlign w:val="center"/>
+            <w:hideMark/>
+          </w:tcPr>
+          <w:p>
+            <w:pPr>
+              <w:rPr>
+                <w:lang w:val="da-DK"/>
+              </w:rPr>
+            </w:pPr>
+          </w:p>
+        </w:tc>
+      </w:tr>
+      <w:tr>
+        <w:trPr>
+          <w:tblCellSpacing w:w="15" w:type="dxa"/>
+        </w:trPr>
+        <w:tc>
+          <w:tcPr>
+            <w:tcW w:w="4992" w:type="dxa"/>
+            <w:tcBorders>
+              <w:top w:val="nil"/>
+              <w:left w:val="single" w:sz="12" w:space="0" w:color="D0E5D8"/>
+              <w:bottom w:val="single" w:sz="12" w:space="0" w:color="D0E5D8"/>
+              <w:right w:val="nil"/>
+            </w:tcBorders>
+            <w:shd w:val="clear" w:color="auto" w:fill="FFFFFF"/>
+            <w:tcMar>
+              <w:top w:w="240" w:type="dxa"/>
+              <w:left w:w="240" w:type="dxa"/>
+              <w:bottom w:w="240" w:type="dxa"/>
+              <w:right w:w="240" w:type="dxa"/>
+            </w:tcMar>
+            <w:vAlign w:val="center"/>
+            <w:hideMark/>
+          </w:tcPr>
+          <w:p>
+            <w:pPr>
+              <w:rPr>
+                <w:lang w:val="da-DK"/>
+              </w:rPr>
+            </w:pPr>
+            <w:r>
+              <w:rPr>
+                <w:lang w:val="da-DK"/>
+              </w:rPr>
+              <w:t>2 Små knuste fed hvidløg</w:t>
+            </w:r>
+          </w:p>
+        </w:tc>
+        <w:tc>
+          <w:tcPr>
+            <w:tcW w:w="0" w:type="auto"/>
+            <w:tcBorders>
+              <w:top w:val="nil"/>
+              <w:left w:val="nil"/>
+              <w:bottom w:val="single" w:sz="12" w:space="0" w:color="D0E5D8"/>
+              <w:right w:val="single" w:sz="12" w:space="0" w:color="D0E5D8"/>
+            </w:tcBorders>
+            <w:shd w:val="clear" w:color="auto" w:fill="FFFFFF"/>
+            <w:tcMar>
+              <w:top w:w="240" w:type="dxa"/>
+              <w:left w:w="240" w:type="dxa"/>
+              <w:bottom w:w="240" w:type="dxa"/>
+              <w:right w:w="240" w:type="dxa"/>
+            </w:tcMar>
+            <w:vAlign w:val="center"/>
+            <w:hideMark/>
+          </w:tcPr>
+          <w:p>
+            <w:pPr>
+              <w:rPr>
+                <w:lang w:val="da-DK"/>
+              </w:rPr>
+            </w:pPr>
+          </w:p>
+        </w:tc>
+      </w:tr>
+      <w:tr>
+        <w:trPr>
+          <w:tblCellSpacing w:w="15" w:type="dxa"/>
+        </w:trPr>
+        <w:tc>
+          <w:tcPr>
+            <w:tcW w:w="4992" w:type="dxa"/>
+            <w:tcBorders>
+              <w:top w:val="nil"/>
+              <w:left w:val="single" w:sz="12" w:space="0" w:color="D0E5D8"/>
+              <w:bottom w:val="single" w:sz="12" w:space="0" w:color="D0E5D8"/>
+              <w:right w:val="nil"/>
+            </w:tcBorders>
+            <w:shd w:val="clear" w:color="auto" w:fill="FFFFFF"/>
+            <w:tcMar>
+              <w:top w:w="240" w:type="dxa"/>
+              <w:left w:w="240" w:type="dxa"/>
+              <w:bottom w:w="240" w:type="dxa"/>
+              <w:right w:w="240" w:type="dxa"/>
+            </w:tcMar>
+            <w:vAlign w:val="center"/>
+            <w:hideMark/>
+          </w:tcPr>
+          <w:p>
+            <w:pPr>
+              <w:rPr>
+                <w:lang w:val="da-DK"/>
+              </w:rPr>
+            </w:pPr>
+            <w:r>
+              <w:rPr>
+                <w:lang w:val="da-DK"/>
+              </w:rPr>
+              <w:t>1½ tsk Dijonsennep</w:t>
+            </w:r>
+          </w:p>
+        </w:tc>
+        <w:tc>
+          <w:tcPr>
+            <w:tcW w:w="0" w:type="auto"/>
+            <w:tcBorders>
+              <w:top w:val="nil"/>
+              <w:left w:val="nil"/>
+              <w:bottom w:val="single" w:sz="12" w:space="0" w:color="D0E5D8"/>
+              <w:right w:val="single" w:sz="12" w:space="0" w:color="D0E5D8"/>
+            </w:tcBorders>
+            <w:shd w:val="clear" w:color="auto" w:fill="FFFFFF"/>
+            <w:tcMar>
+              <w:top w:w="240" w:type="dxa"/>
+              <w:left w:w="240" w:type="dxa"/>
+              <w:bottom w:w="240" w:type="dxa"/>
+              <w:right w:w="240" w:type="dxa"/>
+            </w:tcMar>
+            <w:vAlign w:val="center"/>
+            <w:hideMark/>
+          </w:tcPr>
+          <w:p>
+            <w:pPr>
+              <w:rPr>
+                <w:lang w:val="da-DK"/>
+              </w:rPr>
+            </w:pPr>
+          </w:p>
+        </w:tc>
+      </w:tr>
+      <w:tr>
+        <w:trPr>
+          <w:tblCellSpacing w:w="15" w:type="dxa"/>
+        </w:trPr>
+        <w:tc>
+          <w:tcPr>
+            <w:tcW w:w="4992" w:type="dxa"/>
+            <w:tcBorders>
+              <w:top w:val="nil"/>
+              <w:left w:val="single" w:sz="12" w:space="0" w:color="D0E5D8"/>
+              <w:bottom w:val="single" w:sz="12" w:space="0" w:color="D0E5D8"/>
+              <w:right w:val="nil"/>
+            </w:tcBorders>
+            <w:shd w:val="clear" w:color="auto" w:fill="FFFFFF"/>
+            <w:tcMar>
+              <w:top w:w="240" w:type="dxa"/>
+              <w:left w:w="240" w:type="dxa"/>
+              <w:bottom w:w="240" w:type="dxa"/>
+              <w:right w:w="240" w:type="dxa"/>
+            </w:tcMar>
+            <w:vAlign w:val="center"/>
+            <w:hideMark/>
+          </w:tcPr>
+          <w:p>
+            <w:pPr>
+              <w:rPr>
+                <w:lang w:val="da-DK"/>
+              </w:rPr>
+            </w:pPr>
+            <w:r>
+              <w:rPr>
+                <w:lang w:val="da-DK"/>
+              </w:rPr>
+              <w:t xml:space="preserve">1 </w:t>
+            </w:r>
+            <w:proofErr w:type="spellStart"/>
+            <w:r>
+              <w:rPr>
+                <w:lang w:val="da-DK"/>
+              </w:rPr>
+              <w:t>spsk</w:t>
+            </w:r>
+            <w:proofErr w:type="spellEnd"/>
+            <w:r>
+              <w:rPr>
+                <w:lang w:val="da-DK"/>
+              </w:rPr>
+              <w:t> Friskpresset citronsaft</w:t>
+            </w:r>
+          </w:p>
+        </w:tc>
+        <w:tc>
+          <w:tcPr>
+            <w:tcW w:w="0" w:type="auto"/>
+            <w:tcBorders>
+              <w:top w:val="nil"/>
+              <w:left w:val="nil"/>
+              <w:bottom w:val="single" w:sz="12" w:space="0" w:color="D0E5D8"/>
+              <w:right w:val="single" w:sz="12" w:space="0" w:color="D0E5D8"/>
+            </w:tcBorders>
+            <w:shd w:val="clear" w:color="auto" w:fill="FFFFFF"/>
+            <w:tcMar>
+              <w:top w:w="240" w:type="dxa"/>
+              <w:left w:w="240" w:type="dxa"/>
+              <w:bottom w:w="240" w:type="dxa"/>
+              <w:right w:w="240" w:type="dxa"/>
+            </w:tcMar>
+            <w:vAlign w:val="center"/>
+            <w:hideMark/>
+          </w:tcPr>
+          <w:p>
+            <w:pPr>
+              <w:rPr>
+                <w:lang w:val="da-DK"/>
+              </w:rPr>
+            </w:pPr>
+          </w:p>
+        </w:tc>
+      </w:tr>
+      <w:tr>
+        <w:trPr>
+          <w:tblCellSpacing w:w="15" w:type="dxa"/>
+        </w:trPr>
+        <w:tc>
+          <w:tcPr>
+            <w:tcW w:w="4992" w:type="dxa"/>
+            <w:tcBorders>
+              <w:top w:val="nil"/>
+              <w:left w:val="single" w:sz="12" w:space="0" w:color="D0E5D8"/>
+              <w:bottom w:val="single" w:sz="12" w:space="0" w:color="D0E5D8"/>
+              <w:right w:val="nil"/>
+            </w:tcBorders>
+            <w:shd w:val="clear" w:color="auto" w:fill="FFFFFF"/>
+            <w:tcMar>
+              <w:top w:w="240" w:type="dxa"/>
+              <w:left w:w="240" w:type="dxa"/>
+              <w:bottom w:w="240" w:type="dxa"/>
+              <w:right w:w="240" w:type="dxa"/>
+            </w:tcMar>
+            <w:vAlign w:val="center"/>
+            <w:hideMark/>
+          </w:tcPr>
+          <w:p>
+            <w:pPr>
+              <w:rPr>
+                <w:lang w:val="da-DK"/>
+              </w:rPr>
+            </w:pPr>
+            <w:r>
+              <w:rPr>
+                <w:lang w:val="da-DK"/>
+              </w:rPr>
+              <w:t>¼ tsk Groft salt</w:t>
+            </w:r>
+          </w:p>
+        </w:tc>
+        <w:tc>
+          <w:tcPr>
+            <w:tcW w:w="0" w:type="auto"/>
+            <w:shd w:val="clear" w:color="auto" w:fill="E5EEE8"/>
+            <w:vAlign w:val="center"/>
+            <w:hideMark/>
+          </w:tcPr>
+          <w:p>
+            <w:pPr>
+              <w:rPr>
+                <w:lang w:val="da-DK"/>
+              </w:rPr>
+            </w:pPr>
+          </w:p>
+        </w:tc>
+      </w:tr>
+    </w:tbl>
+    <w:p>
+      <w:pPr>
+        <w:rPr>
+          <w:lang w:val="da-DK"/>
+        </w:rPr>
+      </w:pPr>
+    </w:p>
+    <w:p>
+      <w:pPr>
+        <w:rPr>
+          <w:lang w:val="da-DK"/>
+        </w:rPr>
+      </w:pPr>
+    </w:p>
     <w:sectPr>
-      <w:headerReference w:type="even" r:id="rId11"/>
-      <w:headerReference w:type="default" r:id="rId12"/>
-      <w:footerReference w:type="even" r:id="rId13"/>
       <w:footerReference w:type="default" r:id="rId14"/>
-      <w:headerReference w:type="first" r:id="rId15"/>
-      <w:footerReference w:type="first" r:id="rId16"/>
       <w:pgSz w:w="11906" w:h="16838"/>
       <w:pgMar w:top="1417" w:right="1417" w:bottom="1134" w:left="1417" w:header="708" w:footer="708" w:gutter="0"/>
       <w:cols w:space="708"/>
@@ -2152,7 +3117,7 @@
 </file>
 
 <file path=word/endnotes.xml><?xml version="1.0" encoding="utf-8"?>
-<w:endnotes xmlns:wpc="http://schemas.microsoft.com/office/word/2010/wordprocessingCanvas" xmlns:cx="http://schemas.microsoft.com/office/drawing/2014/chartex" xmlns:cx1="http://schemas.microsoft.com/office/drawing/2015/9/8/chartex" xmlns:cx2="http://schemas.microsoft.com/office/drawing/2015/10/21/chartex" xmlns:cx3="http://schemas.microsoft.com/office/drawing/2016/5/9/chartex" xmlns:cx4="http://schemas.microsoft.com/office/drawing/2016/5/10/chartex" xmlns:cx5="http://schemas.microsoft.com/office/drawing/2016/5/11/chartex" xmlns:cx6="http://schemas.microsoft.com/office/drawing/2016/5/12/chartex" xmlns:cx7="http://schemas.microsoft.com/office/drawing/2016/5/13/chartex" xmlns:cx8="http://schemas.microsoft.com/office/drawing/2016/5/14/chartex" xmlns:mc="http://schemas.openxmlformats.org/markup-compatibility/2006" xmlns:aink="http://schemas.microsoft.com/office/drawing/2016/ink" xmlns:am3d="http://schemas.microsoft.com/office/drawing/2017/model3d" xmlns:o="urn:schemas-microsoft-com:office:office" xmlns:oel="http://schemas.microsoft.com/office/2019/extlst" xmlns:r="http://schemas.openxmlformats.org/officeDocument/2006/relationships" xmlns:m="http://schemas.openxmlformats.org/officeDocument/2006/math" xmlns:v="urn:schemas-microsoft-com:vml" xmlns:wp14="http://schemas.microsoft.com/office/word/2010/wordprocessingDrawing" xmlns:wp="http://schemas.openxmlformats.org/drawingml/2006/wordprocessingDrawing" xmlns:w10="urn:schemas-microsoft-com:office:word" xmlns:w="http://schemas.openxmlformats.org/wordprocessingml/2006/main" xmlns:w14="http://schemas.microsoft.com/office/word/2010/wordml" xmlns:w15="http://schemas.microsoft.com/office/word/2012/wordml" xmlns:w16cex="http://schemas.microsoft.com/office/word/2018/wordml/cex" xmlns:w16cid="http://schemas.microsoft.com/office/word/2016/wordml/cid" xmlns:w16="http://schemas.microsoft.com/office/word/2018/wordml" xmlns:w16sdtdh="http://schemas.microsoft.com/office/word/2020/wordml/sdtdatahash" xmlns:w16se="http://schemas.microsoft.com/office/word/2015/wordml/symex" xmlns:wpg="http://schemas.microsoft.com/office/word/2010/wordprocessingGroup" xmlns:wpi="http://schemas.microsoft.com/office/word/2010/wordprocessingInk" xmlns:wne="http://schemas.microsoft.com/office/word/2006/wordml" xmlns:wps="http://schemas.microsoft.com/office/word/2010/wordprocessingShape" mc:Ignorable="w14 w15 w16se w16cid w16 w16cex w16sdtdh wp14">
+<w:endnotes xmlns:wpc="http://schemas.microsoft.com/office/word/2010/wordprocessingCanvas" xmlns:cx="http://schemas.microsoft.com/office/drawing/2014/chartex" xmlns:cx1="http://schemas.microsoft.com/office/drawing/2015/9/8/chartex" xmlns:cx2="http://schemas.microsoft.com/office/drawing/2015/10/21/chartex" xmlns:cx3="http://schemas.microsoft.com/office/drawing/2016/5/9/chartex" xmlns:cx4="http://schemas.microsoft.com/office/drawing/2016/5/10/chartex" xmlns:cx5="http://schemas.microsoft.com/office/drawing/2016/5/11/chartex" xmlns:cx6="http://schemas.microsoft.com/office/drawing/2016/5/12/chartex" xmlns:cx7="http://schemas.microsoft.com/office/drawing/2016/5/13/chartex" xmlns:cx8="http://schemas.microsoft.com/office/drawing/2016/5/14/chartex" xmlns:mc="http://schemas.openxmlformats.org/markup-compatibility/2006" xmlns:aink="http://schemas.microsoft.com/office/drawing/2016/ink" xmlns:am3d="http://schemas.microsoft.com/office/drawing/2017/model3d" xmlns:o="urn:schemas-microsoft-com:office:office" xmlns:oel="http://schemas.microsoft.com/office/2019/extlst" xmlns:r="http://schemas.openxmlformats.org/officeDocument/2006/relationships" xmlns:m="http://schemas.openxmlformats.org/officeDocument/2006/math" xmlns:v="urn:schemas-microsoft-com:vml" xmlns:wp14="http://schemas.microsoft.com/office/word/2010/wordprocessingDrawing" xmlns:wp="http://schemas.openxmlformats.org/drawingml/2006/wordprocessingDrawing" xmlns:w10="urn:schemas-microsoft-com:office:word" xmlns:w="http://schemas.openxmlformats.org/wordprocessingml/2006/main" xmlns:w14="http://schemas.microsoft.com/office/word/2010/wordml" xmlns:w15="http://schemas.microsoft.com/office/word/2012/wordml" xmlns:w16cex="http://schemas.microsoft.com/office/word/2018/wordml/cex" xmlns:w16cid="http://schemas.microsoft.com/office/word/2016/wordml/cid" xmlns:w16="http://schemas.microsoft.com/office/word/2018/wordml" xmlns:w16du="http://schemas.microsoft.com/office/word/2023/wordml/word16du" xmlns:w16sdtdh="http://schemas.microsoft.com/office/word/2020/wordml/sdtdatahash" xmlns:w16sdtfl="http://schemas.microsoft.com/office/word/2024/wordml/sdtformatlock" xmlns:w16se="http://schemas.microsoft.com/office/word/2015/wordml/symex" xmlns:wpg="http://schemas.microsoft.com/office/word/2010/wordprocessingGroup" xmlns:wpi="http://schemas.microsoft.com/office/word/2010/wordprocessingInk" xmlns:wne="http://schemas.microsoft.com/office/word/2006/wordml" xmlns:wps="http://schemas.microsoft.com/office/word/2010/wordprocessingShape" mc:Ignorable="w14 w15 w16se w16cid w16 w16cex w16sdtdh w16sdtfl w16du wp14">
   <w:endnote w:type="separator" w:id="-1">
     <w:p>
       <w:pPr>
@@ -2177,17 +3142,7 @@
 </file>
 
 <file path=word/footer1.xml><?xml version="1.0" encoding="utf-8"?>
-<w:ftr xmlns:wpc="http://schemas.microsoft.com/office/word/2010/wordprocessingCanvas" xmlns:cx="http://schemas.microsoft.com/office/drawing/2014/chartex" xmlns:cx1="http://schemas.microsoft.com/office/drawing/2015/9/8/chartex" xmlns:cx2="http://schemas.microsoft.com/office/drawing/2015/10/21/chartex" xmlns:cx3="http://schemas.microsoft.com/office/drawing/2016/5/9/chartex" xmlns:cx4="http://schemas.microsoft.com/office/drawing/2016/5/10/chartex" xmlns:cx5="http://schemas.microsoft.com/office/drawing/2016/5/11/chartex" xmlns:cx6="http://schemas.microsoft.com/office/drawing/2016/5/12/chartex" xmlns:cx7="http://schemas.microsoft.com/office/drawing/2016/5/13/chartex" xmlns:cx8="http://schemas.microsoft.com/office/drawing/2016/5/14/chartex" xmlns:mc="http://schemas.openxmlformats.org/markup-compatibility/2006" xmlns:aink="http://schemas.microsoft.com/office/drawing/2016/ink" xmlns:am3d="http://schemas.microsoft.com/office/drawing/2017/model3d" xmlns:o="urn:schemas-microsoft-com:office:office" xmlns:oel="http://schemas.microsoft.com/office/2019/extlst" xmlns:r="http://schemas.openxmlformats.org/officeDocument/2006/relationships" xmlns:m="http://schemas.openxmlformats.org/officeDocument/2006/math" xmlns:v="urn:schemas-microsoft-com:vml" xmlns:wp14="http://schemas.microsoft.com/office/word/2010/wordprocessingDrawing" xmlns:wp="http://schemas.openxmlformats.org/drawingml/2006/wordprocessingDrawing" xmlns:w10="urn:schemas-microsoft-com:office:word" xmlns:w="http://schemas.openxmlformats.org/wordprocessingml/2006/main" xmlns:w14="http://schemas.microsoft.com/office/word/2010/wordml" xmlns:w15="http://schemas.microsoft.com/office/word/2012/wordml" xmlns:w16cex="http://schemas.microsoft.com/office/word/2018/wordml/cex" xmlns:w16cid="http://schemas.microsoft.com/office/word/2016/wordml/cid" xmlns:w16="http://schemas.microsoft.com/office/word/2018/wordml" xmlns:w16sdtdh="http://schemas.microsoft.com/office/word/2020/wordml/sdtdatahash" xmlns:w16se="http://schemas.microsoft.com/office/word/2015/wordml/symex" xmlns:wpg="http://schemas.microsoft.com/office/word/2010/wordprocessingGroup" xmlns:wpi="http://schemas.microsoft.com/office/word/2010/wordprocessingInk" xmlns:wne="http://schemas.microsoft.com/office/word/2006/wordml" xmlns:wps="http://schemas.microsoft.com/office/word/2010/wordprocessingShape" mc:Ignorable="w14 w15 w16se w16cid w16 w16cex w16sdtdh wp14">
-  <w:p>
-    <w:pPr>
-      <w:pStyle w:val="Footer"/>
-    </w:pPr>
-  </w:p>
-</w:ftr>
-</file>
-
-<file path=word/footer2.xml><?xml version="1.0" encoding="utf-8"?>
-<w:ftr xmlns:wpc="http://schemas.microsoft.com/office/word/2010/wordprocessingCanvas" xmlns:cx="http://schemas.microsoft.com/office/drawing/2014/chartex" xmlns:cx1="http://schemas.microsoft.com/office/drawing/2015/9/8/chartex" xmlns:cx2="http://schemas.microsoft.com/office/drawing/2015/10/21/chartex" xmlns:cx3="http://schemas.microsoft.com/office/drawing/2016/5/9/chartex" xmlns:cx4="http://schemas.microsoft.com/office/drawing/2016/5/10/chartex" xmlns:cx5="http://schemas.microsoft.com/office/drawing/2016/5/11/chartex" xmlns:cx6="http://schemas.microsoft.com/office/drawing/2016/5/12/chartex" xmlns:cx7="http://schemas.microsoft.com/office/drawing/2016/5/13/chartex" xmlns:cx8="http://schemas.microsoft.com/office/drawing/2016/5/14/chartex" xmlns:mc="http://schemas.openxmlformats.org/markup-compatibility/2006" xmlns:aink="http://schemas.microsoft.com/office/drawing/2016/ink" xmlns:am3d="http://schemas.microsoft.com/office/drawing/2017/model3d" xmlns:o="urn:schemas-microsoft-com:office:office" xmlns:oel="http://schemas.microsoft.com/office/2019/extlst" xmlns:r="http://schemas.openxmlformats.org/officeDocument/2006/relationships" xmlns:m="http://schemas.openxmlformats.org/officeDocument/2006/math" xmlns:v="urn:schemas-microsoft-com:vml" xmlns:wp14="http://schemas.microsoft.com/office/word/2010/wordprocessingDrawing" xmlns:wp="http://schemas.openxmlformats.org/drawingml/2006/wordprocessingDrawing" xmlns:w10="urn:schemas-microsoft-com:office:word" xmlns:w="http://schemas.openxmlformats.org/wordprocessingml/2006/main" xmlns:w14="http://schemas.microsoft.com/office/word/2010/wordml" xmlns:w15="http://schemas.microsoft.com/office/word/2012/wordml" xmlns:w16cex="http://schemas.microsoft.com/office/word/2018/wordml/cex" xmlns:w16cid="http://schemas.microsoft.com/office/word/2016/wordml/cid" xmlns:w16="http://schemas.microsoft.com/office/word/2018/wordml" xmlns:w16sdtdh="http://schemas.microsoft.com/office/word/2020/wordml/sdtdatahash" xmlns:w16se="http://schemas.microsoft.com/office/word/2015/wordml/symex" xmlns:wpg="http://schemas.microsoft.com/office/word/2010/wordprocessingGroup" xmlns:wpi="http://schemas.microsoft.com/office/word/2010/wordprocessingInk" xmlns:wne="http://schemas.microsoft.com/office/word/2006/wordml" xmlns:wps="http://schemas.microsoft.com/office/word/2010/wordprocessingShape" mc:Ignorable="w14 w15 w16se w16cid w16 w16cex w16sdtdh wp14">
+<w:ftr xmlns:wpc="http://schemas.microsoft.com/office/word/2010/wordprocessingCanvas" xmlns:cx="http://schemas.microsoft.com/office/drawing/2014/chartex" xmlns:cx1="http://schemas.microsoft.com/office/drawing/2015/9/8/chartex" xmlns:cx2="http://schemas.microsoft.com/office/drawing/2015/10/21/chartex" xmlns:cx3="http://schemas.microsoft.com/office/drawing/2016/5/9/chartex" xmlns:cx4="http://schemas.microsoft.com/office/drawing/2016/5/10/chartex" xmlns:cx5="http://schemas.microsoft.com/office/drawing/2016/5/11/chartex" xmlns:cx6="http://schemas.microsoft.com/office/drawing/2016/5/12/chartex" xmlns:cx7="http://schemas.microsoft.com/office/drawing/2016/5/13/chartex" xmlns:cx8="http://schemas.microsoft.com/office/drawing/2016/5/14/chartex" xmlns:mc="http://schemas.openxmlformats.org/markup-compatibility/2006" xmlns:aink="http://schemas.microsoft.com/office/drawing/2016/ink" xmlns:am3d="http://schemas.microsoft.com/office/drawing/2017/model3d" xmlns:o="urn:schemas-microsoft-com:office:office" xmlns:oel="http://schemas.microsoft.com/office/2019/extlst" xmlns:r="http://schemas.openxmlformats.org/officeDocument/2006/relationships" xmlns:m="http://schemas.openxmlformats.org/officeDocument/2006/math" xmlns:v="urn:schemas-microsoft-com:vml" xmlns:wp14="http://schemas.microsoft.com/office/word/2010/wordprocessingDrawing" xmlns:wp="http://schemas.openxmlformats.org/drawingml/2006/wordprocessingDrawing" xmlns:w10="urn:schemas-microsoft-com:office:word" xmlns:w="http://schemas.openxmlformats.org/wordprocessingml/2006/main" xmlns:w14="http://schemas.microsoft.com/office/word/2010/wordml" xmlns:w15="http://schemas.microsoft.com/office/word/2012/wordml" xmlns:w16cex="http://schemas.microsoft.com/office/word/2018/wordml/cex" xmlns:w16cid="http://schemas.microsoft.com/office/word/2016/wordml/cid" xmlns:w16="http://schemas.microsoft.com/office/word/2018/wordml" xmlns:w16du="http://schemas.microsoft.com/office/word/2023/wordml/word16du" xmlns:w16sdtdh="http://schemas.microsoft.com/office/word/2020/wordml/sdtdatahash" xmlns:w16sdtfl="http://schemas.microsoft.com/office/word/2024/wordml/sdtformatlock" xmlns:w16se="http://schemas.microsoft.com/office/word/2015/wordml/symex" xmlns:wpg="http://schemas.microsoft.com/office/word/2010/wordprocessingGroup" xmlns:wpi="http://schemas.microsoft.com/office/word/2010/wordprocessingInk" xmlns:wne="http://schemas.microsoft.com/office/word/2006/wordml" xmlns:wps="http://schemas.microsoft.com/office/word/2010/wordprocessingShape" mc:Ignorable="w14 w15 w16se w16cid w16 w16cex w16sdtdh w16sdtfl w16du wp14">
   <w:sdt>
     <w:sdtPr>
       <w:id w:val="1309363066"/>
@@ -2231,18 +3186,8 @@
 </w:ftr>
 </file>
 
-<file path=word/footer3.xml><?xml version="1.0" encoding="utf-8"?>
-<w:ftr xmlns:wpc="http://schemas.microsoft.com/office/word/2010/wordprocessingCanvas" xmlns:cx="http://schemas.microsoft.com/office/drawing/2014/chartex" xmlns:cx1="http://schemas.microsoft.com/office/drawing/2015/9/8/chartex" xmlns:cx2="http://schemas.microsoft.com/office/drawing/2015/10/21/chartex" xmlns:cx3="http://schemas.microsoft.com/office/drawing/2016/5/9/chartex" xmlns:cx4="http://schemas.microsoft.com/office/drawing/2016/5/10/chartex" xmlns:cx5="http://schemas.microsoft.com/office/drawing/2016/5/11/chartex" xmlns:cx6="http://schemas.microsoft.com/office/drawing/2016/5/12/chartex" xmlns:cx7="http://schemas.microsoft.com/office/drawing/2016/5/13/chartex" xmlns:cx8="http://schemas.microsoft.com/office/drawing/2016/5/14/chartex" xmlns:mc="http://schemas.openxmlformats.org/markup-compatibility/2006" xmlns:aink="http://schemas.microsoft.com/office/drawing/2016/ink" xmlns:am3d="http://schemas.microsoft.com/office/drawing/2017/model3d" xmlns:o="urn:schemas-microsoft-com:office:office" xmlns:oel="http://schemas.microsoft.com/office/2019/extlst" xmlns:r="http://schemas.openxmlformats.org/officeDocument/2006/relationships" xmlns:m="http://schemas.openxmlformats.org/officeDocument/2006/math" xmlns:v="urn:schemas-microsoft-com:vml" xmlns:wp14="http://schemas.microsoft.com/office/word/2010/wordprocessingDrawing" xmlns:wp="http://schemas.openxmlformats.org/drawingml/2006/wordprocessingDrawing" xmlns:w10="urn:schemas-microsoft-com:office:word" xmlns:w="http://schemas.openxmlformats.org/wordprocessingml/2006/main" xmlns:w14="http://schemas.microsoft.com/office/word/2010/wordml" xmlns:w15="http://schemas.microsoft.com/office/word/2012/wordml" xmlns:w16cex="http://schemas.microsoft.com/office/word/2018/wordml/cex" xmlns:w16cid="http://schemas.microsoft.com/office/word/2016/wordml/cid" xmlns:w16="http://schemas.microsoft.com/office/word/2018/wordml" xmlns:w16sdtdh="http://schemas.microsoft.com/office/word/2020/wordml/sdtdatahash" xmlns:w16se="http://schemas.microsoft.com/office/word/2015/wordml/symex" xmlns:wpg="http://schemas.microsoft.com/office/word/2010/wordprocessingGroup" xmlns:wpi="http://schemas.microsoft.com/office/word/2010/wordprocessingInk" xmlns:wne="http://schemas.microsoft.com/office/word/2006/wordml" xmlns:wps="http://schemas.microsoft.com/office/word/2010/wordprocessingShape" mc:Ignorable="w14 w15 w16se w16cid w16 w16cex w16sdtdh wp14">
-  <w:p>
-    <w:pPr>
-      <w:pStyle w:val="Footer"/>
-    </w:pPr>
-  </w:p>
-</w:ftr>
-</file>
-
 <file path=word/footnotes.xml><?xml version="1.0" encoding="utf-8"?>
-<w:footnotes xmlns:wpc="http://schemas.microsoft.com/office/word/2010/wordprocessingCanvas" xmlns:cx="http://schemas.microsoft.com/office/drawing/2014/chartex" xmlns:cx1="http://schemas.microsoft.com/office/drawing/2015/9/8/chartex" xmlns:cx2="http://schemas.microsoft.com/office/drawing/2015/10/21/chartex" xmlns:cx3="http://schemas.microsoft.com/office/drawing/2016/5/9/chartex" xmlns:cx4="http://schemas.microsoft.com/office/drawing/2016/5/10/chartex" xmlns:cx5="http://schemas.microsoft.com/office/drawing/2016/5/11/chartex" xmlns:cx6="http://schemas.microsoft.com/office/drawing/2016/5/12/chartex" xmlns:cx7="http://schemas.microsoft.com/office/drawing/2016/5/13/chartex" xmlns:cx8="http://schemas.microsoft.com/office/drawing/2016/5/14/chartex" xmlns:mc="http://schemas.openxmlformats.org/markup-compatibility/2006" xmlns:aink="http://schemas.microsoft.com/office/drawing/2016/ink" xmlns:am3d="http://schemas.microsoft.com/office/drawing/2017/model3d" xmlns:o="urn:schemas-microsoft-com:office:office" xmlns:oel="http://schemas.microsoft.com/office/2019/extlst" xmlns:r="http://schemas.openxmlformats.org/officeDocument/2006/relationships" xmlns:m="http://schemas.openxmlformats.org/officeDocument/2006/math" xmlns:v="urn:schemas-microsoft-com:vml" xmlns:wp14="http://schemas.microsoft.com/office/word/2010/wordprocessingDrawing" xmlns:wp="http://schemas.openxmlformats.org/drawingml/2006/wordprocessingDrawing" xmlns:w10="urn:schemas-microsoft-com:office:word" xmlns:w="http://schemas.openxmlformats.org/wordprocessingml/2006/main" xmlns:w14="http://schemas.microsoft.com/office/word/2010/wordml" xmlns:w15="http://schemas.microsoft.com/office/word/2012/wordml" xmlns:w16cex="http://schemas.microsoft.com/office/word/2018/wordml/cex" xmlns:w16cid="http://schemas.microsoft.com/office/word/2016/wordml/cid" xmlns:w16="http://schemas.microsoft.com/office/word/2018/wordml" xmlns:w16sdtdh="http://schemas.microsoft.com/office/word/2020/wordml/sdtdatahash" xmlns:w16se="http://schemas.microsoft.com/office/word/2015/wordml/symex" xmlns:wpg="http://schemas.microsoft.com/office/word/2010/wordprocessingGroup" xmlns:wpi="http://schemas.microsoft.com/office/word/2010/wordprocessingInk" xmlns:wne="http://schemas.microsoft.com/office/word/2006/wordml" xmlns:wps="http://schemas.microsoft.com/office/word/2010/wordprocessingShape" mc:Ignorable="w14 w15 w16se w16cid w16 w16cex w16sdtdh wp14">
+<w:footnotes xmlns:wpc="http://schemas.microsoft.com/office/word/2010/wordprocessingCanvas" xmlns:cx="http://schemas.microsoft.com/office/drawing/2014/chartex" xmlns:cx1="http://schemas.microsoft.com/office/drawing/2015/9/8/chartex" xmlns:cx2="http://schemas.microsoft.com/office/drawing/2015/10/21/chartex" xmlns:cx3="http://schemas.microsoft.com/office/drawing/2016/5/9/chartex" xmlns:cx4="http://schemas.microsoft.com/office/drawing/2016/5/10/chartex" xmlns:cx5="http://schemas.microsoft.com/office/drawing/2016/5/11/chartex" xmlns:cx6="http://schemas.microsoft.com/office/drawing/2016/5/12/chartex" xmlns:cx7="http://schemas.microsoft.com/office/drawing/2016/5/13/chartex" xmlns:cx8="http://schemas.microsoft.com/office/drawing/2016/5/14/chartex" xmlns:mc="http://schemas.openxmlformats.org/markup-compatibility/2006" xmlns:aink="http://schemas.microsoft.com/office/drawing/2016/ink" xmlns:am3d="http://schemas.microsoft.com/office/drawing/2017/model3d" xmlns:o="urn:schemas-microsoft-com:office:office" xmlns:oel="http://schemas.microsoft.com/office/2019/extlst" xmlns:r="http://schemas.openxmlformats.org/officeDocument/2006/relationships" xmlns:m="http://schemas.openxmlformats.org/officeDocument/2006/math" xmlns:v="urn:schemas-microsoft-com:vml" xmlns:wp14="http://schemas.microsoft.com/office/word/2010/wordprocessingDrawing" xmlns:wp="http://schemas.openxmlformats.org/drawingml/2006/wordprocessingDrawing" xmlns:w10="urn:schemas-microsoft-com:office:word" xmlns:w="http://schemas.openxmlformats.org/wordprocessingml/2006/main" xmlns:w14="http://schemas.microsoft.com/office/word/2010/wordml" xmlns:w15="http://schemas.microsoft.com/office/word/2012/wordml" xmlns:w16cex="http://schemas.microsoft.com/office/word/2018/wordml/cex" xmlns:w16cid="http://schemas.microsoft.com/office/word/2016/wordml/cid" xmlns:w16="http://schemas.microsoft.com/office/word/2018/wordml" xmlns:w16du="http://schemas.microsoft.com/office/word/2023/wordml/word16du" xmlns:w16sdtdh="http://schemas.microsoft.com/office/word/2020/wordml/sdtdatahash" xmlns:w16sdtfl="http://schemas.microsoft.com/office/word/2024/wordml/sdtformatlock" xmlns:w16se="http://schemas.microsoft.com/office/word/2015/wordml/symex" xmlns:wpg="http://schemas.microsoft.com/office/word/2010/wordprocessingGroup" xmlns:wpi="http://schemas.microsoft.com/office/word/2010/wordprocessingInk" xmlns:wne="http://schemas.microsoft.com/office/word/2006/wordml" xmlns:wps="http://schemas.microsoft.com/office/word/2010/wordprocessingShape" mc:Ignorable="w14 w15 w16se w16cid w16 w16cex w16sdtdh w16sdtfl w16du wp14">
   <w:footnote w:type="separator" w:id="-1">
     <w:p>
       <w:pPr>
@@ -2266,38 +3211,8 @@
 </w:footnotes>
 </file>
 
-<file path=word/header1.xml><?xml version="1.0" encoding="utf-8"?>
-<w:hdr xmlns:wpc="http://schemas.microsoft.com/office/word/2010/wordprocessingCanvas" xmlns:cx="http://schemas.microsoft.com/office/drawing/2014/chartex" xmlns:cx1="http://schemas.microsoft.com/office/drawing/2015/9/8/chartex" xmlns:cx2="http://schemas.microsoft.com/office/drawing/2015/10/21/chartex" xmlns:cx3="http://schemas.microsoft.com/office/drawing/2016/5/9/chartex" xmlns:cx4="http://schemas.microsoft.com/office/drawing/2016/5/10/chartex" xmlns:cx5="http://schemas.microsoft.com/office/drawing/2016/5/11/chartex" xmlns:cx6="http://schemas.microsoft.com/office/drawing/2016/5/12/chartex" xmlns:cx7="http://schemas.microsoft.com/office/drawing/2016/5/13/chartex" xmlns:cx8="http://schemas.microsoft.com/office/drawing/2016/5/14/chartex" xmlns:mc="http://schemas.openxmlformats.org/markup-compatibility/2006" xmlns:aink="http://schemas.microsoft.com/office/drawing/2016/ink" xmlns:am3d="http://schemas.microsoft.com/office/drawing/2017/model3d" xmlns:o="urn:schemas-microsoft-com:office:office" xmlns:oel="http://schemas.microsoft.com/office/2019/extlst" xmlns:r="http://schemas.openxmlformats.org/officeDocument/2006/relationships" xmlns:m="http://schemas.openxmlformats.org/officeDocument/2006/math" xmlns:v="urn:schemas-microsoft-com:vml" xmlns:wp14="http://schemas.microsoft.com/office/word/2010/wordprocessingDrawing" xmlns:wp="http://schemas.openxmlformats.org/drawingml/2006/wordprocessingDrawing" xmlns:w10="urn:schemas-microsoft-com:office:word" xmlns:w="http://schemas.openxmlformats.org/wordprocessingml/2006/main" xmlns:w14="http://schemas.microsoft.com/office/word/2010/wordml" xmlns:w15="http://schemas.microsoft.com/office/word/2012/wordml" xmlns:w16cex="http://schemas.microsoft.com/office/word/2018/wordml/cex" xmlns:w16cid="http://schemas.microsoft.com/office/word/2016/wordml/cid" xmlns:w16="http://schemas.microsoft.com/office/word/2018/wordml" xmlns:w16sdtdh="http://schemas.microsoft.com/office/word/2020/wordml/sdtdatahash" xmlns:w16se="http://schemas.microsoft.com/office/word/2015/wordml/symex" xmlns:wpg="http://schemas.microsoft.com/office/word/2010/wordprocessingGroup" xmlns:wpi="http://schemas.microsoft.com/office/word/2010/wordprocessingInk" xmlns:wne="http://schemas.microsoft.com/office/word/2006/wordml" xmlns:wps="http://schemas.microsoft.com/office/word/2010/wordprocessingShape" mc:Ignorable="w14 w15 w16se w16cid w16 w16cex w16sdtdh wp14">
-  <w:p>
-    <w:pPr>
-      <w:pStyle w:val="Header"/>
-    </w:pPr>
-  </w:p>
-</w:hdr>
-</file>
-
-<file path=word/header2.xml><?xml version="1.0" encoding="utf-8"?>
-<w:hdr xmlns:wpc="http://schemas.microsoft.com/office/word/2010/wordprocessingCanvas" xmlns:cx="http://schemas.microsoft.com/office/drawing/2014/chartex" xmlns:cx1="http://schemas.microsoft.com/office/drawing/2015/9/8/chartex" xmlns:cx2="http://schemas.microsoft.com/office/drawing/2015/10/21/chartex" xmlns:cx3="http://schemas.microsoft.com/office/drawing/2016/5/9/chartex" xmlns:cx4="http://schemas.microsoft.com/office/drawing/2016/5/10/chartex" xmlns:cx5="http://schemas.microsoft.com/office/drawing/2016/5/11/chartex" xmlns:cx6="http://schemas.microsoft.com/office/drawing/2016/5/12/chartex" xmlns:cx7="http://schemas.microsoft.com/office/drawing/2016/5/13/chartex" xmlns:cx8="http://schemas.microsoft.com/office/drawing/2016/5/14/chartex" xmlns:mc="http://schemas.openxmlformats.org/markup-compatibility/2006" xmlns:aink="http://schemas.microsoft.com/office/drawing/2016/ink" xmlns:am3d="http://schemas.microsoft.com/office/drawing/2017/model3d" xmlns:o="urn:schemas-microsoft-com:office:office" xmlns:oel="http://schemas.microsoft.com/office/2019/extlst" xmlns:r="http://schemas.openxmlformats.org/officeDocument/2006/relationships" xmlns:m="http://schemas.openxmlformats.org/officeDocument/2006/math" xmlns:v="urn:schemas-microsoft-com:vml" xmlns:wp14="http://schemas.microsoft.com/office/word/2010/wordprocessingDrawing" xmlns:wp="http://schemas.openxmlformats.org/drawingml/2006/wordprocessingDrawing" xmlns:w10="urn:schemas-microsoft-com:office:word" xmlns:w="http://schemas.openxmlformats.org/wordprocessingml/2006/main" xmlns:w14="http://schemas.microsoft.com/office/word/2010/wordml" xmlns:w15="http://schemas.microsoft.com/office/word/2012/wordml" xmlns:w16cex="http://schemas.microsoft.com/office/word/2018/wordml/cex" xmlns:w16cid="http://schemas.microsoft.com/office/word/2016/wordml/cid" xmlns:w16="http://schemas.microsoft.com/office/word/2018/wordml" xmlns:w16sdtdh="http://schemas.microsoft.com/office/word/2020/wordml/sdtdatahash" xmlns:w16se="http://schemas.microsoft.com/office/word/2015/wordml/symex" xmlns:wpg="http://schemas.microsoft.com/office/word/2010/wordprocessingGroup" xmlns:wpi="http://schemas.microsoft.com/office/word/2010/wordprocessingInk" xmlns:wne="http://schemas.microsoft.com/office/word/2006/wordml" xmlns:wps="http://schemas.microsoft.com/office/word/2010/wordprocessingShape" mc:Ignorable="w14 w15 w16se w16cid w16 w16cex w16sdtdh wp14">
-  <w:p>
-    <w:pPr>
-      <w:pStyle w:val="Header"/>
-    </w:pPr>
-  </w:p>
-</w:hdr>
-</file>
-
-<file path=word/header3.xml><?xml version="1.0" encoding="utf-8"?>
-<w:hdr xmlns:wpc="http://schemas.microsoft.com/office/word/2010/wordprocessingCanvas" xmlns:cx="http://schemas.microsoft.com/office/drawing/2014/chartex" xmlns:cx1="http://schemas.microsoft.com/office/drawing/2015/9/8/chartex" xmlns:cx2="http://schemas.microsoft.com/office/drawing/2015/10/21/chartex" xmlns:cx3="http://schemas.microsoft.com/office/drawing/2016/5/9/chartex" xmlns:cx4="http://schemas.microsoft.com/office/drawing/2016/5/10/chartex" xmlns:cx5="http://schemas.microsoft.com/office/drawing/2016/5/11/chartex" xmlns:cx6="http://schemas.microsoft.com/office/drawing/2016/5/12/chartex" xmlns:cx7="http://schemas.microsoft.com/office/drawing/2016/5/13/chartex" xmlns:cx8="http://schemas.microsoft.com/office/drawing/2016/5/14/chartex" xmlns:mc="http://schemas.openxmlformats.org/markup-compatibility/2006" xmlns:aink="http://schemas.microsoft.com/office/drawing/2016/ink" xmlns:am3d="http://schemas.microsoft.com/office/drawing/2017/model3d" xmlns:o="urn:schemas-microsoft-com:office:office" xmlns:oel="http://schemas.microsoft.com/office/2019/extlst" xmlns:r="http://schemas.openxmlformats.org/officeDocument/2006/relationships" xmlns:m="http://schemas.openxmlformats.org/officeDocument/2006/math" xmlns:v="urn:schemas-microsoft-com:vml" xmlns:wp14="http://schemas.microsoft.com/office/word/2010/wordprocessingDrawing" xmlns:wp="http://schemas.openxmlformats.org/drawingml/2006/wordprocessingDrawing" xmlns:w10="urn:schemas-microsoft-com:office:word" xmlns:w="http://schemas.openxmlformats.org/wordprocessingml/2006/main" xmlns:w14="http://schemas.microsoft.com/office/word/2010/wordml" xmlns:w15="http://schemas.microsoft.com/office/word/2012/wordml" xmlns:w16cex="http://schemas.microsoft.com/office/word/2018/wordml/cex" xmlns:w16cid="http://schemas.microsoft.com/office/word/2016/wordml/cid" xmlns:w16="http://schemas.microsoft.com/office/word/2018/wordml" xmlns:w16sdtdh="http://schemas.microsoft.com/office/word/2020/wordml/sdtdatahash" xmlns:w16se="http://schemas.microsoft.com/office/word/2015/wordml/symex" xmlns:wpg="http://schemas.microsoft.com/office/word/2010/wordprocessingGroup" xmlns:wpi="http://schemas.microsoft.com/office/word/2010/wordprocessingInk" xmlns:wne="http://schemas.microsoft.com/office/word/2006/wordml" xmlns:wps="http://schemas.microsoft.com/office/word/2010/wordprocessingShape" mc:Ignorable="w14 w15 w16se w16cid w16 w16cex w16sdtdh wp14">
-  <w:p>
-    <w:pPr>
-      <w:pStyle w:val="Header"/>
-    </w:pPr>
-  </w:p>
-</w:hdr>
-</file>
-
 <file path=word/numbering.xml><?xml version="1.0" encoding="utf-8"?>
-<w:numbering xmlns:wpc="http://schemas.microsoft.com/office/word/2010/wordprocessingCanvas" xmlns:cx="http://schemas.microsoft.com/office/drawing/2014/chartex" xmlns:cx1="http://schemas.microsoft.com/office/drawing/2015/9/8/chartex" xmlns:cx2="http://schemas.microsoft.com/office/drawing/2015/10/21/chartex" xmlns:cx3="http://schemas.microsoft.com/office/drawing/2016/5/9/chartex" xmlns:cx4="http://schemas.microsoft.com/office/drawing/2016/5/10/chartex" xmlns:cx5="http://schemas.microsoft.com/office/drawing/2016/5/11/chartex" xmlns:cx6="http://schemas.microsoft.com/office/drawing/2016/5/12/chartex" xmlns:cx7="http://schemas.microsoft.com/office/drawing/2016/5/13/chartex" xmlns:cx8="http://schemas.microsoft.com/office/drawing/2016/5/14/chartex" xmlns:mc="http://schemas.openxmlformats.org/markup-compatibility/2006" xmlns:aink="http://schemas.microsoft.com/office/drawing/2016/ink" xmlns:am3d="http://schemas.microsoft.com/office/drawing/2017/model3d" xmlns:o="urn:schemas-microsoft-com:office:office" xmlns:oel="http://schemas.microsoft.com/office/2019/extlst" xmlns:r="http://schemas.openxmlformats.org/officeDocument/2006/relationships" xmlns:m="http://schemas.openxmlformats.org/officeDocument/2006/math" xmlns:v="urn:schemas-microsoft-com:vml" xmlns:wp14="http://schemas.microsoft.com/office/word/2010/wordprocessingDrawing" xmlns:wp="http://schemas.openxmlformats.org/drawingml/2006/wordprocessingDrawing" xmlns:w10="urn:schemas-microsoft-com:office:word" xmlns:w="http://schemas.openxmlformats.org/wordprocessingml/2006/main" xmlns:w14="http://schemas.microsoft.com/office/word/2010/wordml" xmlns:w15="http://schemas.microsoft.com/office/word/2012/wordml" xmlns:w16cex="http://schemas.microsoft.com/office/word/2018/wordml/cex" xmlns:w16cid="http://schemas.microsoft.com/office/word/2016/wordml/cid" xmlns:w16="http://schemas.microsoft.com/office/word/2018/wordml" xmlns:w16sdtdh="http://schemas.microsoft.com/office/word/2020/wordml/sdtdatahash" xmlns:w16se="http://schemas.microsoft.com/office/word/2015/wordml/symex" xmlns:wpg="http://schemas.microsoft.com/office/word/2010/wordprocessingGroup" xmlns:wpi="http://schemas.microsoft.com/office/word/2010/wordprocessingInk" xmlns:wne="http://schemas.microsoft.com/office/word/2006/wordml" xmlns:wps="http://schemas.microsoft.com/office/word/2010/wordprocessingShape" mc:Ignorable="w14 w15 w16se w16cid w16 w16cex w16sdtdh wp14">
+<w:numbering xmlns:wpc="http://schemas.microsoft.com/office/word/2010/wordprocessingCanvas" xmlns:cx="http://schemas.microsoft.com/office/drawing/2014/chartex" xmlns:cx1="http://schemas.microsoft.com/office/drawing/2015/9/8/chartex" xmlns:cx2="http://schemas.microsoft.com/office/drawing/2015/10/21/chartex" xmlns:cx3="http://schemas.microsoft.com/office/drawing/2016/5/9/chartex" xmlns:cx4="http://schemas.microsoft.com/office/drawing/2016/5/10/chartex" xmlns:cx5="http://schemas.microsoft.com/office/drawing/2016/5/11/chartex" xmlns:cx6="http://schemas.microsoft.com/office/drawing/2016/5/12/chartex" xmlns:cx7="http://schemas.microsoft.com/office/drawing/2016/5/13/chartex" xmlns:cx8="http://schemas.microsoft.com/office/drawing/2016/5/14/chartex" xmlns:mc="http://schemas.openxmlformats.org/markup-compatibility/2006" xmlns:aink="http://schemas.microsoft.com/office/drawing/2016/ink" xmlns:am3d="http://schemas.microsoft.com/office/drawing/2017/model3d" xmlns:o="urn:schemas-microsoft-com:office:office" xmlns:oel="http://schemas.microsoft.com/office/2019/extlst" xmlns:r="http://schemas.openxmlformats.org/officeDocument/2006/relationships" xmlns:m="http://schemas.openxmlformats.org/officeDocument/2006/math" xmlns:v="urn:schemas-microsoft-com:vml" xmlns:wp14="http://schemas.microsoft.com/office/word/2010/wordprocessingDrawing" xmlns:wp="http://schemas.openxmlformats.org/drawingml/2006/wordprocessingDrawing" xmlns:w10="urn:schemas-microsoft-com:office:word" xmlns:w="http://schemas.openxmlformats.org/wordprocessingml/2006/main" xmlns:w14="http://schemas.microsoft.com/office/word/2010/wordml" xmlns:w15="http://schemas.microsoft.com/office/word/2012/wordml" xmlns:w16cex="http://schemas.microsoft.com/office/word/2018/wordml/cex" xmlns:w16cid="http://schemas.microsoft.com/office/word/2016/wordml/cid" xmlns:w16="http://schemas.microsoft.com/office/word/2018/wordml" xmlns:w16du="http://schemas.microsoft.com/office/word/2023/wordml/word16du" xmlns:w16sdtdh="http://schemas.microsoft.com/office/word/2020/wordml/sdtdatahash" xmlns:w16sdtfl="http://schemas.microsoft.com/office/word/2024/wordml/sdtformatlock" xmlns:w16se="http://schemas.microsoft.com/office/word/2015/wordml/symex" xmlns:wpg="http://schemas.microsoft.com/office/word/2010/wordprocessingGroup" xmlns:wpi="http://schemas.microsoft.com/office/word/2010/wordprocessingInk" xmlns:wne="http://schemas.microsoft.com/office/word/2006/wordml" xmlns:wps="http://schemas.microsoft.com/office/word/2010/wordprocessingShape" mc:Ignorable="w14 w15 w16se w16cid w16 w16cex w16sdtdh w16sdtfl w16du wp14">
   <w:abstractNum w:abstractNumId="0" w15:restartNumberingAfterBreak="0">
     <w:nsid w:val="04A85018"/>
     <w:multiLevelType w:val="multilevel"/>
@@ -2448,6 +3363,155 @@
     </w:lvl>
   </w:abstractNum>
   <w:abstractNum w:abstractNumId="1" w15:restartNumberingAfterBreak="0">
+    <w:nsid w:val="0C9010A5"/>
+    <w:multiLevelType w:val="multilevel"/>
+    <w:tmpl w:val="9DF2B70E"/>
+    <w:lvl w:ilvl="0">
+      <w:start w:val="1"/>
+      <w:numFmt w:val="bullet"/>
+      <w:lvlText w:val=""/>
+      <w:lvlJc w:val="left"/>
+      <w:pPr>
+        <w:tabs>
+          <w:tab w:val="num" w:pos="720"/>
+        </w:tabs>
+        <w:ind w:left="720" w:hanging="360"/>
+      </w:pPr>
+      <w:rPr>
+        <w:rFonts w:ascii="Symbol" w:hAnsi="Symbol" w:hint="default"/>
+        <w:sz w:val="20"/>
+      </w:rPr>
+    </w:lvl>
+    <w:lvl w:ilvl="1" w:tentative="1">
+      <w:start w:val="1"/>
+      <w:numFmt w:val="bullet"/>
+      <w:lvlText w:val="o"/>
+      <w:lvlJc w:val="left"/>
+      <w:pPr>
+        <w:tabs>
+          <w:tab w:val="num" w:pos="1440"/>
+        </w:tabs>
+        <w:ind w:left="1440" w:hanging="360"/>
+      </w:pPr>
+      <w:rPr>
+        <w:rFonts w:ascii="Courier New" w:hAnsi="Courier New" w:hint="default"/>
+        <w:sz w:val="20"/>
+      </w:rPr>
+    </w:lvl>
+    <w:lvl w:ilvl="2" w:tentative="1">
+      <w:start w:val="1"/>
+      <w:numFmt w:val="bullet"/>
+      <w:lvlText w:val=""/>
+      <w:lvlJc w:val="left"/>
+      <w:pPr>
+        <w:tabs>
+          <w:tab w:val="num" w:pos="2160"/>
+        </w:tabs>
+        <w:ind w:left="2160" w:hanging="360"/>
+      </w:pPr>
+      <w:rPr>
+        <w:rFonts w:ascii="Wingdings" w:hAnsi="Wingdings" w:hint="default"/>
+        <w:sz w:val="20"/>
+      </w:rPr>
+    </w:lvl>
+    <w:lvl w:ilvl="3" w:tentative="1">
+      <w:start w:val="1"/>
+      <w:numFmt w:val="bullet"/>
+      <w:lvlText w:val=""/>
+      <w:lvlJc w:val="left"/>
+      <w:pPr>
+        <w:tabs>
+          <w:tab w:val="num" w:pos="2880"/>
+        </w:tabs>
+        <w:ind w:left="2880" w:hanging="360"/>
+      </w:pPr>
+      <w:rPr>
+        <w:rFonts w:ascii="Wingdings" w:hAnsi="Wingdings" w:hint="default"/>
+        <w:sz w:val="20"/>
+      </w:rPr>
+    </w:lvl>
+    <w:lvl w:ilvl="4" w:tentative="1">
+      <w:start w:val="1"/>
+      <w:numFmt w:val="bullet"/>
+      <w:lvlText w:val=""/>
+      <w:lvlJc w:val="left"/>
+      <w:pPr>
+        <w:tabs>
+          <w:tab w:val="num" w:pos="3600"/>
+        </w:tabs>
+        <w:ind w:left="3600" w:hanging="360"/>
+      </w:pPr>
+      <w:rPr>
+        <w:rFonts w:ascii="Wingdings" w:hAnsi="Wingdings" w:hint="default"/>
+        <w:sz w:val="20"/>
+      </w:rPr>
+    </w:lvl>
+    <w:lvl w:ilvl="5" w:tentative="1">
+      <w:start w:val="1"/>
+      <w:numFmt w:val="bullet"/>
+      <w:lvlText w:val=""/>
+      <w:lvlJc w:val="left"/>
+      <w:pPr>
+        <w:tabs>
+          <w:tab w:val="num" w:pos="4320"/>
+        </w:tabs>
+        <w:ind w:left="4320" w:hanging="360"/>
+      </w:pPr>
+      <w:rPr>
+        <w:rFonts w:ascii="Wingdings" w:hAnsi="Wingdings" w:hint="default"/>
+        <w:sz w:val="20"/>
+      </w:rPr>
+    </w:lvl>
+    <w:lvl w:ilvl="6" w:tentative="1">
+      <w:start w:val="1"/>
+      <w:numFmt w:val="bullet"/>
+      <w:lvlText w:val=""/>
+      <w:lvlJc w:val="left"/>
+      <w:pPr>
+        <w:tabs>
+          <w:tab w:val="num" w:pos="5040"/>
+        </w:tabs>
+        <w:ind w:left="5040" w:hanging="360"/>
+      </w:pPr>
+      <w:rPr>
+        <w:rFonts w:ascii="Wingdings" w:hAnsi="Wingdings" w:hint="default"/>
+        <w:sz w:val="20"/>
+      </w:rPr>
+    </w:lvl>
+    <w:lvl w:ilvl="7" w:tentative="1">
+      <w:start w:val="1"/>
+      <w:numFmt w:val="bullet"/>
+      <w:lvlText w:val=""/>
+      <w:lvlJc w:val="left"/>
+      <w:pPr>
+        <w:tabs>
+          <w:tab w:val="num" w:pos="5760"/>
+        </w:tabs>
+        <w:ind w:left="5760" w:hanging="360"/>
+      </w:pPr>
+      <w:rPr>
+        <w:rFonts w:ascii="Wingdings" w:hAnsi="Wingdings" w:hint="default"/>
+        <w:sz w:val="20"/>
+      </w:rPr>
+    </w:lvl>
+    <w:lvl w:ilvl="8" w:tentative="1">
+      <w:start w:val="1"/>
+      <w:numFmt w:val="bullet"/>
+      <w:lvlText w:val=""/>
+      <w:lvlJc w:val="left"/>
+      <w:pPr>
+        <w:tabs>
+          <w:tab w:val="num" w:pos="6480"/>
+        </w:tabs>
+        <w:ind w:left="6480" w:hanging="360"/>
+      </w:pPr>
+      <w:rPr>
+        <w:rFonts w:ascii="Wingdings" w:hAnsi="Wingdings" w:hint="default"/>
+        <w:sz w:val="20"/>
+      </w:rPr>
+    </w:lvl>
+  </w:abstractNum>
+  <w:abstractNum w:abstractNumId="2" w15:restartNumberingAfterBreak="0">
     <w:nsid w:val="1CF22740"/>
     <w:multiLevelType w:val="multilevel"/>
     <w:tmpl w:val="F2AE8D02"/>
@@ -2596,7 +3660,7 @@
       </w:rPr>
     </w:lvl>
   </w:abstractNum>
-  <w:abstractNum w:abstractNumId="2" w15:restartNumberingAfterBreak="0">
+  <w:abstractNum w:abstractNumId="3" w15:restartNumberingAfterBreak="0">
     <w:nsid w:val="2D4B560F"/>
     <w:multiLevelType w:val="multilevel"/>
     <w:tmpl w:val="8A463FFC"/>
@@ -2745,7 +3809,7 @@
       </w:rPr>
     </w:lvl>
   </w:abstractNum>
-  <w:abstractNum w:abstractNumId="3" w15:restartNumberingAfterBreak="0">
+  <w:abstractNum w:abstractNumId="4" w15:restartNumberingAfterBreak="0">
     <w:nsid w:val="33BD0B29"/>
     <w:multiLevelType w:val="multilevel"/>
     <w:tmpl w:val="BC988EEA"/>
@@ -2894,10 +3958,308 @@
       </w:rPr>
     </w:lvl>
   </w:abstractNum>
-  <w:abstractNum w:abstractNumId="4" w15:restartNumberingAfterBreak="0">
+  <w:abstractNum w:abstractNumId="5" w15:restartNumberingAfterBreak="0">
     <w:nsid w:val="592C2C26"/>
     <w:multiLevelType w:val="multilevel"/>
     <w:tmpl w:val="E29AC15C"/>
+    <w:lvl w:ilvl="0">
+      <w:start w:val="1"/>
+      <w:numFmt w:val="bullet"/>
+      <w:lvlText w:val=""/>
+      <w:lvlJc w:val="left"/>
+      <w:pPr>
+        <w:tabs>
+          <w:tab w:val="num" w:pos="720"/>
+        </w:tabs>
+        <w:ind w:left="720" w:hanging="360"/>
+      </w:pPr>
+      <w:rPr>
+        <w:rFonts w:ascii="Symbol" w:hAnsi="Symbol" w:hint="default"/>
+        <w:sz w:val="20"/>
+      </w:rPr>
+    </w:lvl>
+    <w:lvl w:ilvl="1" w:tentative="1">
+      <w:start w:val="1"/>
+      <w:numFmt w:val="bullet"/>
+      <w:lvlText w:val="o"/>
+      <w:lvlJc w:val="left"/>
+      <w:pPr>
+        <w:tabs>
+          <w:tab w:val="num" w:pos="1440"/>
+        </w:tabs>
+        <w:ind w:left="1440" w:hanging="360"/>
+      </w:pPr>
+      <w:rPr>
+        <w:rFonts w:ascii="Courier New" w:hAnsi="Courier New" w:hint="default"/>
+        <w:sz w:val="20"/>
+      </w:rPr>
+    </w:lvl>
+    <w:lvl w:ilvl="2" w:tentative="1">
+      <w:start w:val="1"/>
+      <w:numFmt w:val="bullet"/>
+      <w:lvlText w:val=""/>
+      <w:lvlJc w:val="left"/>
+      <w:pPr>
+        <w:tabs>
+          <w:tab w:val="num" w:pos="2160"/>
+        </w:tabs>
+        <w:ind w:left="2160" w:hanging="360"/>
+      </w:pPr>
+      <w:rPr>
+        <w:rFonts w:ascii="Wingdings" w:hAnsi="Wingdings" w:hint="default"/>
+        <w:sz w:val="20"/>
+      </w:rPr>
+    </w:lvl>
+    <w:lvl w:ilvl="3" w:tentative="1">
+      <w:start w:val="1"/>
+      <w:numFmt w:val="bullet"/>
+      <w:lvlText w:val=""/>
+      <w:lvlJc w:val="left"/>
+      <w:pPr>
+        <w:tabs>
+          <w:tab w:val="num" w:pos="2880"/>
+        </w:tabs>
+        <w:ind w:left="2880" w:hanging="360"/>
+      </w:pPr>
+      <w:rPr>
+        <w:rFonts w:ascii="Wingdings" w:hAnsi="Wingdings" w:hint="default"/>
+        <w:sz w:val="20"/>
+      </w:rPr>
+    </w:lvl>
+    <w:lvl w:ilvl="4" w:tentative="1">
+      <w:start w:val="1"/>
+      <w:numFmt w:val="bullet"/>
+      <w:lvlText w:val=""/>
+      <w:lvlJc w:val="left"/>
+      <w:pPr>
+        <w:tabs>
+          <w:tab w:val="num" w:pos="3600"/>
+        </w:tabs>
+        <w:ind w:left="3600" w:hanging="360"/>
+      </w:pPr>
+      <w:rPr>
+        <w:rFonts w:ascii="Wingdings" w:hAnsi="Wingdings" w:hint="default"/>
+        <w:sz w:val="20"/>
+      </w:rPr>
+    </w:lvl>
+    <w:lvl w:ilvl="5" w:tentative="1">
+      <w:start w:val="1"/>
+      <w:numFmt w:val="bullet"/>
+      <w:lvlText w:val=""/>
+      <w:lvlJc w:val="left"/>
+      <w:pPr>
+        <w:tabs>
+          <w:tab w:val="num" w:pos="4320"/>
+        </w:tabs>
+        <w:ind w:left="4320" w:hanging="360"/>
+      </w:pPr>
+      <w:rPr>
+        <w:rFonts w:ascii="Wingdings" w:hAnsi="Wingdings" w:hint="default"/>
+        <w:sz w:val="20"/>
+      </w:rPr>
+    </w:lvl>
+    <w:lvl w:ilvl="6" w:tentative="1">
+      <w:start w:val="1"/>
+      <w:numFmt w:val="bullet"/>
+      <w:lvlText w:val=""/>
+      <w:lvlJc w:val="left"/>
+      <w:pPr>
+        <w:tabs>
+          <w:tab w:val="num" w:pos="5040"/>
+        </w:tabs>
+        <w:ind w:left="5040" w:hanging="360"/>
+      </w:pPr>
+      <w:rPr>
+        <w:rFonts w:ascii="Wingdings" w:hAnsi="Wingdings" w:hint="default"/>
+        <w:sz w:val="20"/>
+      </w:rPr>
+    </w:lvl>
+    <w:lvl w:ilvl="7" w:tentative="1">
+      <w:start w:val="1"/>
+      <w:numFmt w:val="bullet"/>
+      <w:lvlText w:val=""/>
+      <w:lvlJc w:val="left"/>
+      <w:pPr>
+        <w:tabs>
+          <w:tab w:val="num" w:pos="5760"/>
+        </w:tabs>
+        <w:ind w:left="5760" w:hanging="360"/>
+      </w:pPr>
+      <w:rPr>
+        <w:rFonts w:ascii="Wingdings" w:hAnsi="Wingdings" w:hint="default"/>
+        <w:sz w:val="20"/>
+      </w:rPr>
+    </w:lvl>
+    <w:lvl w:ilvl="8" w:tentative="1">
+      <w:start w:val="1"/>
+      <w:numFmt w:val="bullet"/>
+      <w:lvlText w:val=""/>
+      <w:lvlJc w:val="left"/>
+      <w:pPr>
+        <w:tabs>
+          <w:tab w:val="num" w:pos="6480"/>
+        </w:tabs>
+        <w:ind w:left="6480" w:hanging="360"/>
+      </w:pPr>
+      <w:rPr>
+        <w:rFonts w:ascii="Wingdings" w:hAnsi="Wingdings" w:hint="default"/>
+        <w:sz w:val="20"/>
+      </w:rPr>
+    </w:lvl>
+  </w:abstractNum>
+  <w:abstractNum w:abstractNumId="6" w15:restartNumberingAfterBreak="0">
+    <w:nsid w:val="598B6366"/>
+    <w:multiLevelType w:val="multilevel"/>
+    <w:tmpl w:val="2570A576"/>
+    <w:lvl w:ilvl="0">
+      <w:start w:val="1"/>
+      <w:numFmt w:val="bullet"/>
+      <w:lvlText w:val=""/>
+      <w:lvlJc w:val="left"/>
+      <w:pPr>
+        <w:tabs>
+          <w:tab w:val="num" w:pos="720"/>
+        </w:tabs>
+        <w:ind w:left="720" w:hanging="360"/>
+      </w:pPr>
+      <w:rPr>
+        <w:rFonts w:ascii="Symbol" w:hAnsi="Symbol" w:hint="default"/>
+        <w:sz w:val="20"/>
+      </w:rPr>
+    </w:lvl>
+    <w:lvl w:ilvl="1" w:tentative="1">
+      <w:start w:val="1"/>
+      <w:numFmt w:val="bullet"/>
+      <w:lvlText w:val="o"/>
+      <w:lvlJc w:val="left"/>
+      <w:pPr>
+        <w:tabs>
+          <w:tab w:val="num" w:pos="1440"/>
+        </w:tabs>
+        <w:ind w:left="1440" w:hanging="360"/>
+      </w:pPr>
+      <w:rPr>
+        <w:rFonts w:ascii="Courier New" w:hAnsi="Courier New" w:hint="default"/>
+        <w:sz w:val="20"/>
+      </w:rPr>
+    </w:lvl>
+    <w:lvl w:ilvl="2" w:tentative="1">
+      <w:start w:val="1"/>
+      <w:numFmt w:val="bullet"/>
+      <w:lvlText w:val=""/>
+      <w:lvlJc w:val="left"/>
+      <w:pPr>
+        <w:tabs>
+          <w:tab w:val="num" w:pos="2160"/>
+        </w:tabs>
+        <w:ind w:left="2160" w:hanging="360"/>
+      </w:pPr>
+      <w:rPr>
+        <w:rFonts w:ascii="Wingdings" w:hAnsi="Wingdings" w:hint="default"/>
+        <w:sz w:val="20"/>
+      </w:rPr>
+    </w:lvl>
+    <w:lvl w:ilvl="3" w:tentative="1">
+      <w:start w:val="1"/>
+      <w:numFmt w:val="bullet"/>
+      <w:lvlText w:val=""/>
+      <w:lvlJc w:val="left"/>
+      <w:pPr>
+        <w:tabs>
+          <w:tab w:val="num" w:pos="2880"/>
+        </w:tabs>
+        <w:ind w:left="2880" w:hanging="360"/>
+      </w:pPr>
+      <w:rPr>
+        <w:rFonts w:ascii="Wingdings" w:hAnsi="Wingdings" w:hint="default"/>
+        <w:sz w:val="20"/>
+      </w:rPr>
+    </w:lvl>
+    <w:lvl w:ilvl="4" w:tentative="1">
+      <w:start w:val="1"/>
+      <w:numFmt w:val="bullet"/>
+      <w:lvlText w:val=""/>
+      <w:lvlJc w:val="left"/>
+      <w:pPr>
+        <w:tabs>
+          <w:tab w:val="num" w:pos="3600"/>
+        </w:tabs>
+        <w:ind w:left="3600" w:hanging="360"/>
+      </w:pPr>
+      <w:rPr>
+        <w:rFonts w:ascii="Wingdings" w:hAnsi="Wingdings" w:hint="default"/>
+        <w:sz w:val="20"/>
+      </w:rPr>
+    </w:lvl>
+    <w:lvl w:ilvl="5" w:tentative="1">
+      <w:start w:val="1"/>
+      <w:numFmt w:val="bullet"/>
+      <w:lvlText w:val=""/>
+      <w:lvlJc w:val="left"/>
+      <w:pPr>
+        <w:tabs>
+          <w:tab w:val="num" w:pos="4320"/>
+        </w:tabs>
+        <w:ind w:left="4320" w:hanging="360"/>
+      </w:pPr>
+      <w:rPr>
+        <w:rFonts w:ascii="Wingdings" w:hAnsi="Wingdings" w:hint="default"/>
+        <w:sz w:val="20"/>
+      </w:rPr>
+    </w:lvl>
+    <w:lvl w:ilvl="6" w:tentative="1">
+      <w:start w:val="1"/>
+      <w:numFmt w:val="bullet"/>
+      <w:lvlText w:val=""/>
+      <w:lvlJc w:val="left"/>
+      <w:pPr>
+        <w:tabs>
+          <w:tab w:val="num" w:pos="5040"/>
+        </w:tabs>
+        <w:ind w:left="5040" w:hanging="360"/>
+      </w:pPr>
+      <w:rPr>
+        <w:rFonts w:ascii="Wingdings" w:hAnsi="Wingdings" w:hint="default"/>
+        <w:sz w:val="20"/>
+      </w:rPr>
+    </w:lvl>
+    <w:lvl w:ilvl="7" w:tentative="1">
+      <w:start w:val="1"/>
+      <w:numFmt w:val="bullet"/>
+      <w:lvlText w:val=""/>
+      <w:lvlJc w:val="left"/>
+      <w:pPr>
+        <w:tabs>
+          <w:tab w:val="num" w:pos="5760"/>
+        </w:tabs>
+        <w:ind w:left="5760" w:hanging="360"/>
+      </w:pPr>
+      <w:rPr>
+        <w:rFonts w:ascii="Wingdings" w:hAnsi="Wingdings" w:hint="default"/>
+        <w:sz w:val="20"/>
+      </w:rPr>
+    </w:lvl>
+    <w:lvl w:ilvl="8" w:tentative="1">
+      <w:start w:val="1"/>
+      <w:numFmt w:val="bullet"/>
+      <w:lvlText w:val=""/>
+      <w:lvlJc w:val="left"/>
+      <w:pPr>
+        <w:tabs>
+          <w:tab w:val="num" w:pos="6480"/>
+        </w:tabs>
+        <w:ind w:left="6480" w:hanging="360"/>
+      </w:pPr>
+      <w:rPr>
+        <w:rFonts w:ascii="Wingdings" w:hAnsi="Wingdings" w:hint="default"/>
+        <w:sz w:val="20"/>
+      </w:rPr>
+    </w:lvl>
+  </w:abstractNum>
+  <w:abstractNum w:abstractNumId="7" w15:restartNumberingAfterBreak="0">
+    <w:nsid w:val="673815CA"/>
+    <w:multiLevelType w:val="multilevel"/>
+    <w:tmpl w:val="34C6DBC0"/>
     <w:lvl w:ilvl="0">
       <w:start w:val="1"/>
       <w:numFmt w:val="bullet"/>
@@ -3047,22 +4409,31 @@
     <w:abstractNumId w:val="0"/>
   </w:num>
   <w:num w:numId="2" w16cid:durableId="243956797">
+    <w:abstractNumId w:val="4"/>
+  </w:num>
+  <w:num w:numId="3" w16cid:durableId="37896163">
     <w:abstractNumId w:val="3"/>
   </w:num>
-  <w:num w:numId="3" w16cid:durableId="37896163">
+  <w:num w:numId="4" w16cid:durableId="2074739210">
     <w:abstractNumId w:val="2"/>
   </w:num>
-  <w:num w:numId="4" w16cid:durableId="2074739210">
+  <w:num w:numId="5" w16cid:durableId="1161579141">
+    <w:abstractNumId w:val="5"/>
+  </w:num>
+  <w:num w:numId="6" w16cid:durableId="382293426">
     <w:abstractNumId w:val="1"/>
   </w:num>
-  <w:num w:numId="5" w16cid:durableId="1161579141">
-    <w:abstractNumId w:val="4"/>
+  <w:num w:numId="7" w16cid:durableId="635332787">
+    <w:abstractNumId w:val="6"/>
+  </w:num>
+  <w:num w:numId="8" w16cid:durableId="2108231350">
+    <w:abstractNumId w:val="7"/>
   </w:num>
 </w:numbering>
 </file>
 
 <file path=word/styles.xml><?xml version="1.0" encoding="utf-8"?>
-<w:styles xmlns:mc="http://schemas.openxmlformats.org/markup-compatibility/2006" xmlns:r="http://schemas.openxmlformats.org/officeDocument/2006/relationships" xmlns:w="http://schemas.openxmlformats.org/wordprocessingml/2006/main" xmlns:w14="http://schemas.microsoft.com/office/word/2010/wordml" xmlns:w15="http://schemas.microsoft.com/office/word/2012/wordml" xmlns:w16cex="http://schemas.microsoft.com/office/word/2018/wordml/cex" xmlns:w16cid="http://schemas.microsoft.com/office/word/2016/wordml/cid" xmlns:w16="http://schemas.microsoft.com/office/word/2018/wordml" xmlns:w16sdtdh="http://schemas.microsoft.com/office/word/2020/wordml/sdtdatahash" xmlns:w16se="http://schemas.microsoft.com/office/word/2015/wordml/symex" mc:Ignorable="w14 w15 w16se w16cid w16 w16cex w16sdtdh">
+<w:styles xmlns:mc="http://schemas.openxmlformats.org/markup-compatibility/2006" xmlns:r="http://schemas.openxmlformats.org/officeDocument/2006/relationships" xmlns:w="http://schemas.openxmlformats.org/wordprocessingml/2006/main" xmlns:w14="http://schemas.microsoft.com/office/word/2010/wordml" xmlns:w15="http://schemas.microsoft.com/office/word/2012/wordml" xmlns:w16cex="http://schemas.microsoft.com/office/word/2018/wordml/cex" xmlns:w16cid="http://schemas.microsoft.com/office/word/2016/wordml/cid" xmlns:w16="http://schemas.microsoft.com/office/word/2018/wordml" xmlns:w16du="http://schemas.microsoft.com/office/word/2023/wordml/word16du" xmlns:w16sdtdh="http://schemas.microsoft.com/office/word/2020/wordml/sdtdatahash" xmlns:w16sdtfl="http://schemas.microsoft.com/office/word/2024/wordml/sdtformatlock" xmlns:w16se="http://schemas.microsoft.com/office/word/2015/wordml/symex" mc:Ignorable="w14 w15 w16se w16cid w16 w16cex w16sdtdh w16sdtfl w16du">
   <w:docDefaults>
     <w:rPrDefault>
       <w:rPr>
@@ -3661,6 +5032,7 @@
   <w:style w:type="character" w:default="1" w:styleId="DefaultParagraphFont">
     <w:name w:val="Default Paragraph Font"/>
     <w:uiPriority w:val="1"/>
+    <w:semiHidden/>
     <w:unhideWhenUsed/>
   </w:style>
   <w:style w:type="table" w:default="1" w:styleId="TableNormal">
@@ -4040,6 +5412,18 @@
       <w:shd w:val="clear" w:color="auto" w:fill="E1DFDD"/>
     </w:rPr>
   </w:style>
+  <w:style w:type="character" w:styleId="FollowedHyperlink">
+    <w:name w:val="FollowedHyperlink"/>
+    <w:basedOn w:val="DefaultParagraphFont"/>
+    <w:uiPriority w:val="99"/>
+    <w:semiHidden/>
+    <w:unhideWhenUsed/>
+    <w:rsid w:val="001C7E69"/>
+    <w:rPr>
+      <w:color w:val="954F72" w:themeColor="followedHyperlink"/>
+      <w:u w:val="single"/>
+    </w:rPr>
+  </w:style>
 </w:styles>
 </file>
 

</xml_diff>